<commit_message>
replacing manu from oops
</commit_message>
<xml_diff>
--- a/manuscript/draft-abstract-figs-v3.docx
+++ b/manuscript/draft-abstract-figs-v3.docx
@@ -98,15 +98,13 @@
         </w:rPr>
         <w:t xml:space="preserve">grown continuously </w:t>
       </w:r>
-      <w:ins w:id="0" w:author="Virginia Nichols" w:date="2021-07-01T10:45:00Z">
-        <w:r>
-          <w:rPr>
-            <w:sz w:val="24"/>
-            <w:szCs w:val="24"/>
-          </w:rPr>
-          <w:t xml:space="preserve">on the same </w:t>
-        </w:r>
-      </w:ins>
+      <w:r>
+        <w:rPr>
+          <w:sz w:val="24"/>
+          <w:szCs w:val="24"/>
+        </w:rPr>
+        <w:t xml:space="preserve">on the same </w:t>
+      </w:r>
       <w:r>
         <w:rPr>
           <w:sz w:val="24"/>
@@ -371,7 +369,21 @@
           <w:sz w:val="24"/>
           <w:szCs w:val="24"/>
         </w:rPr>
-        <w:t xml:space="preserve"> results with existing literature and modelled scenarios to identify mechanistic pathways, and (</w:t>
+        <w:t xml:space="preserve"> results with existing literature and modelled scenarios to identify </w:t>
+      </w:r>
+      <w:r>
+        <w:rPr>
+          <w:sz w:val="24"/>
+          <w:szCs w:val="24"/>
+        </w:rPr>
+        <w:t xml:space="preserve">probable </w:t>
+      </w:r>
+      <w:r>
+        <w:rPr>
+          <w:sz w:val="24"/>
+          <w:szCs w:val="24"/>
+        </w:rPr>
+        <w:t>mechanistic pathways, and (</w:t>
       </w:r>
       <w:r>
         <w:rPr>
@@ -420,7 +432,98 @@
           <w:sz w:val="24"/>
           <w:szCs w:val="24"/>
         </w:rPr>
-        <w:t>We used</w:t>
+        <w:t xml:space="preserve">Experimental data consisted of </w:t>
+      </w:r>
+      <w:r>
+        <w:rPr>
+          <w:sz w:val="24"/>
+          <w:szCs w:val="24"/>
+        </w:rPr>
+        <w:t xml:space="preserve">nitrogen-response curves for </w:t>
+      </w:r>
+      <w:r>
+        <w:rPr>
+          <w:sz w:val="24"/>
+          <w:szCs w:val="24"/>
+        </w:rPr>
+        <w:t xml:space="preserve">maize yields from continuous </w:t>
+      </w:r>
+      <w:r>
+        <w:rPr>
+          <w:sz w:val="24"/>
+          <w:szCs w:val="24"/>
+        </w:rPr>
+        <w:t xml:space="preserve">maize and maize-soybean cropping systems </w:t>
+      </w:r>
+      <w:r>
+        <w:rPr>
+          <w:sz w:val="24"/>
+          <w:szCs w:val="24"/>
+        </w:rPr>
+        <w:t xml:space="preserve">from </w:t>
+      </w:r>
+      <w:r>
+        <w:rPr>
+          <w:sz w:val="24"/>
+          <w:szCs w:val="24"/>
+        </w:rPr>
+        <w:t>Iowa (</w:t>
+      </w:r>
+      <w:r>
+        <w:rPr>
+          <w:sz w:val="24"/>
+          <w:szCs w:val="24"/>
+        </w:rPr>
+        <w:t>7</w:t>
+      </w:r>
+      <w:r>
+        <w:rPr>
+          <w:sz w:val="24"/>
+          <w:szCs w:val="24"/>
+        </w:rPr>
+        <w:t xml:space="preserve"> sites) and </w:t>
+      </w:r>
+      <w:r>
+        <w:rPr>
+          <w:sz w:val="24"/>
+          <w:szCs w:val="24"/>
+        </w:rPr>
+        <w:t>Illinois</w:t>
+      </w:r>
+      <w:r>
+        <w:rPr>
+          <w:sz w:val="24"/>
+          <w:szCs w:val="24"/>
+        </w:rPr>
+        <w:t xml:space="preserve"> (</w:t>
+      </w:r>
+      <w:r>
+        <w:rPr>
+          <w:sz w:val="24"/>
+          <w:szCs w:val="24"/>
+        </w:rPr>
+        <w:t>7</w:t>
+      </w:r>
+      <w:r>
+        <w:rPr>
+          <w:sz w:val="24"/>
+          <w:szCs w:val="24"/>
+        </w:rPr>
+        <w:t xml:space="preserve"> sites)</w:t>
+      </w:r>
+      <w:r>
+        <w:rPr>
+          <w:sz w:val="24"/>
+          <w:szCs w:val="24"/>
+        </w:rPr>
+        <w:t xml:space="preserve"> conducted between 1999 and 2016. </w:t>
+      </w:r>
+      <w:r>
+        <w:rPr>
+          <w:sz w:val="24"/>
+          <w:szCs w:val="24"/>
+        </w:rPr>
+        <w:t>All sites were tilled and had sub-surface drainage where geographically appropriate.</w:t>
       </w:r>
       <w:r>
         <w:rPr>
@@ -434,91 +537,42 @@
           <w:sz w:val="24"/>
           <w:szCs w:val="24"/>
         </w:rPr>
-        <w:t xml:space="preserve">nitrogen-response curves for </w:t>
-      </w:r>
-      <w:r>
-        <w:rPr>
-          <w:sz w:val="24"/>
-          <w:szCs w:val="24"/>
-        </w:rPr>
-        <w:t xml:space="preserve">maize yields from continuous </w:t>
-      </w:r>
-      <w:r>
-        <w:rPr>
-          <w:sz w:val="24"/>
-          <w:szCs w:val="24"/>
-        </w:rPr>
-        <w:t xml:space="preserve">maize and maize-soybean cropping systems </w:t>
-      </w:r>
-      <w:r>
-        <w:rPr>
-          <w:sz w:val="24"/>
-          <w:szCs w:val="24"/>
-        </w:rPr>
-        <w:t xml:space="preserve">from </w:t>
-      </w:r>
-      <w:r>
-        <w:rPr>
-          <w:sz w:val="24"/>
-          <w:szCs w:val="24"/>
-        </w:rPr>
-        <w:t>Iowa (</w:t>
-      </w:r>
-      <w:r>
-        <w:rPr>
-          <w:sz w:val="24"/>
-          <w:szCs w:val="24"/>
-        </w:rPr>
-        <w:t>7</w:t>
-      </w:r>
-      <w:r>
-        <w:rPr>
-          <w:sz w:val="24"/>
-          <w:szCs w:val="24"/>
-        </w:rPr>
-        <w:t xml:space="preserve"> sites) and </w:t>
-      </w:r>
-      <w:r>
-        <w:rPr>
-          <w:sz w:val="24"/>
-          <w:szCs w:val="24"/>
-        </w:rPr>
-        <w:t>Illinois</w:t>
-      </w:r>
-      <w:r>
-        <w:rPr>
-          <w:sz w:val="24"/>
-          <w:szCs w:val="24"/>
-        </w:rPr>
-        <w:t xml:space="preserve"> (</w:t>
-      </w:r>
-      <w:r>
-        <w:rPr>
-          <w:sz w:val="24"/>
-          <w:szCs w:val="24"/>
-        </w:rPr>
-        <w:t>7</w:t>
-      </w:r>
-      <w:r>
-        <w:rPr>
-          <w:sz w:val="24"/>
-          <w:szCs w:val="24"/>
-        </w:rPr>
-        <w:t xml:space="preserve"> sites)</w:t>
-      </w:r>
-      <w:r>
-        <w:rPr>
-          <w:sz w:val="24"/>
-          <w:szCs w:val="24"/>
-        </w:rPr>
-        <w:t xml:space="preserve"> conducted between 1999 and 2016. </w:t>
-      </w:r>
-      <w:r>
-        <w:rPr>
-          <w:sz w:val="24"/>
-          <w:szCs w:val="24"/>
-        </w:rPr>
-        <w:t>All sites were tilled and had sub-surface drainage where geographically appropriate.</w:t>
+        <w:t xml:space="preserve">On average, yields </w:t>
+      </w:r>
+      <w:r>
+        <w:rPr>
+          <w:sz w:val="24"/>
+          <w:szCs w:val="24"/>
+        </w:rPr>
+        <w:t xml:space="preserve">plateaued </w:t>
+      </w:r>
+      <w:r>
+        <w:rPr>
+          <w:sz w:val="24"/>
+          <w:szCs w:val="24"/>
+        </w:rPr>
+        <w:t xml:space="preserve">at </w:t>
+      </w:r>
+      <w:r>
+        <w:rPr>
+          <w:sz w:val="24"/>
+          <w:szCs w:val="24"/>
+        </w:rPr>
+        <w:t>10.3</w:t>
+      </w:r>
+      <w:r>
+        <w:rPr>
+          <w:sz w:val="24"/>
+          <w:szCs w:val="24"/>
+        </w:rPr>
+        <w:t xml:space="preserve"> and </w:t>
+      </w:r>
+      <w:r>
+        <w:rPr>
+          <w:sz w:val="24"/>
+          <w:szCs w:val="24"/>
+        </w:rPr>
+        <w:t>11.7</w:t>
       </w:r>
       <w:r>
         <w:rPr>
@@ -532,42 +586,175 @@
           <w:sz w:val="24"/>
           <w:szCs w:val="24"/>
         </w:rPr>
-        <w:t xml:space="preserve">On average, yields </w:t>
-      </w:r>
-      <w:r>
-        <w:rPr>
-          <w:sz w:val="24"/>
-          <w:szCs w:val="24"/>
-        </w:rPr>
-        <w:t xml:space="preserve">plateaued </w:t>
-      </w:r>
-      <w:r>
-        <w:rPr>
-          <w:sz w:val="24"/>
-          <w:szCs w:val="24"/>
-        </w:rPr>
-        <w:t xml:space="preserve">at </w:t>
-      </w:r>
-      <w:r>
-        <w:rPr>
-          <w:sz w:val="24"/>
-          <w:szCs w:val="24"/>
-        </w:rPr>
-        <w:t>10.3</w:t>
-      </w:r>
-      <w:r>
-        <w:rPr>
-          <w:sz w:val="24"/>
-          <w:szCs w:val="24"/>
-        </w:rPr>
-        <w:t xml:space="preserve"> and </w:t>
-      </w:r>
-      <w:r>
-        <w:rPr>
-          <w:sz w:val="24"/>
-          <w:szCs w:val="24"/>
-        </w:rPr>
-        <w:t>11.7</w:t>
+        <w:t xml:space="preserve">Mg ha-1 </w:t>
+      </w:r>
+      <w:r>
+        <w:rPr>
+          <w:sz w:val="24"/>
+          <w:szCs w:val="24"/>
+        </w:rPr>
+        <w:t xml:space="preserve">for </w:t>
+      </w:r>
+      <w:r>
+        <w:rPr>
+          <w:sz w:val="24"/>
+          <w:szCs w:val="24"/>
+        </w:rPr>
+        <w:t xml:space="preserve">continuous- and </w:t>
+      </w:r>
+      <w:r>
+        <w:rPr>
+          <w:sz w:val="24"/>
+          <w:szCs w:val="24"/>
+        </w:rPr>
+        <w:t xml:space="preserve">rotated-maize, respectively. </w:t>
+      </w:r>
+      <w:r>
+        <w:rPr>
+          <w:sz w:val="24"/>
+          <w:szCs w:val="24"/>
+        </w:rPr>
+        <w:t xml:space="preserve">The penalty ranged from </w:t>
+      </w:r>
+      <w:r>
+        <w:rPr>
+          <w:sz w:val="24"/>
+          <w:szCs w:val="24"/>
+        </w:rPr>
+        <w:t>0</w:t>
+      </w:r>
+      <w:r>
+        <w:rPr>
+          <w:sz w:val="24"/>
+          <w:szCs w:val="24"/>
+        </w:rPr>
+        <w:t>-</w:t>
+      </w:r>
+      <w:r>
+        <w:rPr>
+          <w:sz w:val="24"/>
+          <w:szCs w:val="24"/>
+        </w:rPr>
+        <w:t>4.8</w:t>
+      </w:r>
+      <w:r>
+        <w:rPr>
+          <w:sz w:val="24"/>
+          <w:szCs w:val="24"/>
+        </w:rPr>
+        <w:t xml:space="preserve"> Mg ha-1, with a mean value of </w:t>
+      </w:r>
+      <w:r>
+        <w:rPr>
+          <w:sz w:val="24"/>
+          <w:szCs w:val="24"/>
+        </w:rPr>
+        <w:t>1.</w:t>
+      </w:r>
+      <w:r>
+        <w:rPr>
+          <w:sz w:val="24"/>
+          <w:szCs w:val="24"/>
+        </w:rPr>
+        <w:t>4</w:t>
+      </w:r>
+      <w:r>
+        <w:rPr>
+          <w:sz w:val="24"/>
+          <w:szCs w:val="24"/>
+        </w:rPr>
+        <w:t xml:space="preserve"> Mg ha-1, corresponding to a </w:t>
+      </w:r>
+      <w:r>
+        <w:rPr>
+          <w:sz w:val="24"/>
+          <w:szCs w:val="24"/>
+        </w:rPr>
+        <w:t>1</w:t>
+      </w:r>
+      <w:r>
+        <w:rPr>
+          <w:sz w:val="24"/>
+          <w:szCs w:val="24"/>
+        </w:rPr>
+        <w:t>2</w:t>
+      </w:r>
+      <w:r>
+        <w:rPr>
+          <w:sz w:val="24"/>
+          <w:szCs w:val="24"/>
+        </w:rPr>
+        <w:t xml:space="preserve">% penalty. Applying additional N above the </w:t>
+      </w:r>
+      <w:r>
+        <w:rPr>
+          <w:sz w:val="24"/>
+          <w:szCs w:val="24"/>
+        </w:rPr>
+        <w:t xml:space="preserve">optimal rotated-maize N fertilization </w:t>
+      </w:r>
+      <w:r>
+        <w:rPr>
+          <w:sz w:val="24"/>
+          <w:szCs w:val="24"/>
+        </w:rPr>
+        <w:t xml:space="preserve">rates eliminated the penalty in </w:t>
+      </w:r>
+      <w:r>
+        <w:rPr>
+          <w:sz w:val="24"/>
+          <w:szCs w:val="24"/>
+        </w:rPr>
+        <w:t xml:space="preserve">only </w:t>
+      </w:r>
+      <w:r>
+        <w:rPr>
+          <w:sz w:val="24"/>
+          <w:szCs w:val="24"/>
+        </w:rPr>
+        <w:t>12</w:t>
+      </w:r>
+      <w:r>
+        <w:rPr>
+          <w:sz w:val="24"/>
+          <w:szCs w:val="24"/>
+        </w:rPr>
+        <w:t xml:space="preserve"> out of 1</w:t>
+      </w:r>
+      <w:r>
+        <w:rPr>
+          <w:sz w:val="24"/>
+          <w:szCs w:val="24"/>
+        </w:rPr>
+        <w:t>57</w:t>
+      </w:r>
+      <w:r>
+        <w:rPr>
+          <w:sz w:val="24"/>
+          <w:szCs w:val="24"/>
+        </w:rPr>
+        <w:t xml:space="preserve"> site-years. </w:t>
+      </w:r>
+      <w:r>
+        <w:rPr>
+          <w:sz w:val="24"/>
+          <w:szCs w:val="24"/>
+        </w:rPr>
+        <w:t>T</w:t>
+      </w:r>
+      <w:r>
+        <w:rPr>
+          <w:sz w:val="24"/>
+          <w:szCs w:val="24"/>
+        </w:rPr>
+        <w:t xml:space="preserve">he penalty at more northern sites </w:t>
+      </w:r>
+      <w:r>
+        <w:rPr>
+          <w:sz w:val="24"/>
+          <w:szCs w:val="24"/>
+        </w:rPr>
+        <w:t>was</w:t>
       </w:r>
       <w:r>
         <w:rPr>
@@ -581,154 +768,126 @@
           <w:sz w:val="24"/>
           <w:szCs w:val="24"/>
         </w:rPr>
-        <w:t xml:space="preserve">Mg ha-1 </w:t>
-      </w:r>
-      <w:r>
-        <w:rPr>
-          <w:sz w:val="24"/>
-          <w:szCs w:val="24"/>
-        </w:rPr>
-        <w:t xml:space="preserve">for </w:t>
-      </w:r>
-      <w:r>
-        <w:rPr>
-          <w:sz w:val="24"/>
-          <w:szCs w:val="24"/>
-        </w:rPr>
-        <w:t xml:space="preserve">continuous- and </w:t>
-      </w:r>
-      <w:r>
-        <w:rPr>
-          <w:sz w:val="24"/>
-          <w:szCs w:val="24"/>
-        </w:rPr>
-        <w:t xml:space="preserve">rotated-maize, respectively. </w:t>
-      </w:r>
-      <w:r>
-        <w:rPr>
-          <w:sz w:val="24"/>
-          <w:szCs w:val="24"/>
-        </w:rPr>
-        <w:t xml:space="preserve">The penalty ranged from </w:t>
-      </w:r>
-      <w:r>
-        <w:rPr>
-          <w:sz w:val="24"/>
-          <w:szCs w:val="24"/>
-        </w:rPr>
-        <w:t>0</w:t>
-      </w:r>
-      <w:r>
-        <w:rPr>
-          <w:sz w:val="24"/>
-          <w:szCs w:val="24"/>
-        </w:rPr>
-        <w:t>-</w:t>
-      </w:r>
-      <w:r>
-        <w:rPr>
-          <w:sz w:val="24"/>
-          <w:szCs w:val="24"/>
-        </w:rPr>
-        <w:t>4.8</w:t>
-      </w:r>
-      <w:r>
-        <w:rPr>
-          <w:sz w:val="24"/>
-          <w:szCs w:val="24"/>
-        </w:rPr>
-        <w:t xml:space="preserve"> Mg ha-1, with a mean value of </w:t>
-      </w:r>
-      <w:r>
-        <w:rPr>
-          <w:sz w:val="24"/>
-          <w:szCs w:val="24"/>
-        </w:rPr>
-        <w:t>1.</w:t>
-      </w:r>
-      <w:r>
-        <w:rPr>
-          <w:sz w:val="24"/>
-          <w:szCs w:val="24"/>
-        </w:rPr>
-        <w:t>4</w:t>
-      </w:r>
-      <w:r>
-        <w:rPr>
-          <w:sz w:val="24"/>
-          <w:szCs w:val="24"/>
-        </w:rPr>
-        <w:t xml:space="preserve"> Mg ha-1, corresponding to a </w:t>
-      </w:r>
-      <w:r>
-        <w:rPr>
-          <w:sz w:val="24"/>
-          <w:szCs w:val="24"/>
-        </w:rPr>
-        <w:t>1</w:t>
-      </w:r>
-      <w:r>
-        <w:rPr>
-          <w:sz w:val="24"/>
-          <w:szCs w:val="24"/>
-        </w:rPr>
-        <w:t>2</w:t>
-      </w:r>
-      <w:r>
-        <w:rPr>
-          <w:sz w:val="24"/>
-          <w:szCs w:val="24"/>
-        </w:rPr>
-        <w:t xml:space="preserve">% penalty. Applying additional N above the </w:t>
-      </w:r>
-      <w:r>
-        <w:rPr>
-          <w:sz w:val="24"/>
-          <w:szCs w:val="24"/>
-        </w:rPr>
-        <w:t xml:space="preserve">optimal rotated-maize N fertilization </w:t>
-      </w:r>
-      <w:r>
-        <w:rPr>
-          <w:sz w:val="24"/>
-          <w:szCs w:val="24"/>
-        </w:rPr>
-        <w:t xml:space="preserve">rates eliminated the penalty in </w:t>
-      </w:r>
-      <w:r>
-        <w:rPr>
-          <w:sz w:val="24"/>
-          <w:szCs w:val="24"/>
-        </w:rPr>
-        <w:t xml:space="preserve">only </w:t>
-      </w:r>
-      <w:r>
-        <w:rPr>
-          <w:sz w:val="24"/>
-          <w:szCs w:val="24"/>
-        </w:rPr>
-        <w:t>12</w:t>
-      </w:r>
-      <w:r>
-        <w:rPr>
-          <w:sz w:val="24"/>
-          <w:szCs w:val="24"/>
-        </w:rPr>
-        <w:t xml:space="preserve"> out of 1</w:t>
-      </w:r>
-      <w:r>
-        <w:rPr>
-          <w:sz w:val="24"/>
-          <w:szCs w:val="24"/>
-        </w:rPr>
-        <w:t>57</w:t>
-      </w:r>
-      <w:r>
-        <w:rPr>
-          <w:sz w:val="24"/>
-          <w:szCs w:val="24"/>
-        </w:rPr>
-        <w:t xml:space="preserve"> site-years. </w:t>
+        <w:t xml:space="preserve">less </w:t>
+      </w:r>
+      <w:r>
+        <w:rPr>
+          <w:sz w:val="24"/>
+          <w:szCs w:val="24"/>
+        </w:rPr>
+        <w:t>responsive to</w:t>
+      </w:r>
+      <w:r>
+        <w:rPr>
+          <w:sz w:val="24"/>
+          <w:szCs w:val="24"/>
+        </w:rPr>
+        <w:t xml:space="preserve"> </w:t>
+      </w:r>
+      <w:r>
+        <w:rPr>
+          <w:sz w:val="24"/>
+          <w:szCs w:val="24"/>
+        </w:rPr>
+        <w:t>N</w:t>
+      </w:r>
+      <w:r>
+        <w:rPr>
+          <w:sz w:val="24"/>
+          <w:szCs w:val="24"/>
+        </w:rPr>
+        <w:t xml:space="preserve"> </w:t>
+      </w:r>
+      <w:r>
+        <w:rPr>
+          <w:sz w:val="24"/>
+          <w:szCs w:val="24"/>
+        </w:rPr>
+        <w:t>fert</w:t>
+      </w:r>
+      <w:r>
+        <w:rPr>
+          <w:sz w:val="24"/>
+          <w:szCs w:val="24"/>
+        </w:rPr>
+        <w:t>ilization</w:t>
+      </w:r>
+      <w:r>
+        <w:rPr>
+          <w:sz w:val="24"/>
+          <w:szCs w:val="24"/>
+        </w:rPr>
+        <w:t xml:space="preserve"> compared to southern sites</w:t>
+      </w:r>
+      <w:r>
+        <w:rPr>
+          <w:sz w:val="24"/>
+          <w:szCs w:val="24"/>
+        </w:rPr>
+        <w:t xml:space="preserve">, and the amount of rainfall two weeks before planting was positively associated with penalty sizes. </w:t>
+      </w:r>
+      <w:r>
+        <w:rPr>
+          <w:sz w:val="24"/>
+          <w:szCs w:val="24"/>
+        </w:rPr>
+        <w:t xml:space="preserve">Using literature, statistical models, and a processed-based model (APSIM), </w:t>
+      </w:r>
+      <w:r>
+        <w:rPr>
+          <w:sz w:val="24"/>
+          <w:szCs w:val="24"/>
+        </w:rPr>
+        <w:t>w</w:t>
+      </w:r>
+      <w:r>
+        <w:rPr>
+          <w:sz w:val="24"/>
+          <w:szCs w:val="24"/>
+        </w:rPr>
+        <w:t xml:space="preserve">e hypothesize </w:t>
+      </w:r>
+      <w:r>
+        <w:rPr>
+          <w:sz w:val="24"/>
+          <w:szCs w:val="24"/>
+        </w:rPr>
+        <w:t xml:space="preserve">compromised maize roots following a maize crop </w:t>
+      </w:r>
+      <w:r>
+        <w:rPr>
+          <w:sz w:val="24"/>
+          <w:szCs w:val="24"/>
+        </w:rPr>
+        <w:t xml:space="preserve">is </w:t>
+      </w:r>
+      <w:r>
+        <w:rPr>
+          <w:sz w:val="24"/>
+          <w:szCs w:val="24"/>
+        </w:rPr>
+        <w:t>a likely</w:t>
+      </w:r>
+      <w:r>
+        <w:rPr>
+          <w:sz w:val="24"/>
+          <w:szCs w:val="24"/>
+        </w:rPr>
+        <w:t xml:space="preserve"> </w:t>
+      </w:r>
+      <w:r>
+        <w:rPr>
+          <w:sz w:val="24"/>
+          <w:szCs w:val="24"/>
+        </w:rPr>
+        <w:t>driver of the penalty</w:t>
+      </w:r>
+      <w:r>
+        <w:rPr>
+          <w:sz w:val="24"/>
+          <w:szCs w:val="24"/>
+        </w:rPr>
+        <w:t xml:space="preserve">. </w:t>
       </w:r>
       <w:r>
         <w:rPr>
@@ -742,160 +901,6 @@
           <w:sz w:val="24"/>
           <w:szCs w:val="24"/>
         </w:rPr>
-        <w:t xml:space="preserve">he penalty at more northern sites </w:t>
-      </w:r>
-      <w:r>
-        <w:rPr>
-          <w:sz w:val="24"/>
-          <w:szCs w:val="24"/>
-        </w:rPr>
-        <w:t>was</w:t>
-      </w:r>
-      <w:r>
-        <w:rPr>
-          <w:sz w:val="24"/>
-          <w:szCs w:val="24"/>
-        </w:rPr>
-        <w:t xml:space="preserve"> </w:t>
-      </w:r>
-      <w:r>
-        <w:rPr>
-          <w:sz w:val="24"/>
-          <w:szCs w:val="24"/>
-        </w:rPr>
-        <w:t xml:space="preserve">less </w:t>
-      </w:r>
-      <w:r>
-        <w:rPr>
-          <w:sz w:val="24"/>
-          <w:szCs w:val="24"/>
-        </w:rPr>
-        <w:t>responsive to</w:t>
-      </w:r>
-      <w:r>
-        <w:rPr>
-          <w:sz w:val="24"/>
-          <w:szCs w:val="24"/>
-        </w:rPr>
-        <w:t xml:space="preserve"> </w:t>
-      </w:r>
-      <w:r>
-        <w:rPr>
-          <w:sz w:val="24"/>
-          <w:szCs w:val="24"/>
-        </w:rPr>
-        <w:t>N</w:t>
-      </w:r>
-      <w:r>
-        <w:rPr>
-          <w:sz w:val="24"/>
-          <w:szCs w:val="24"/>
-        </w:rPr>
-        <w:t xml:space="preserve"> </w:t>
-      </w:r>
-      <w:r>
-        <w:rPr>
-          <w:sz w:val="24"/>
-          <w:szCs w:val="24"/>
-        </w:rPr>
-        <w:t>fert</w:t>
-      </w:r>
-      <w:r>
-        <w:rPr>
-          <w:sz w:val="24"/>
-          <w:szCs w:val="24"/>
-        </w:rPr>
-        <w:t>ilization</w:t>
-      </w:r>
-      <w:r>
-        <w:rPr>
-          <w:sz w:val="24"/>
-          <w:szCs w:val="24"/>
-        </w:rPr>
-        <w:t xml:space="preserve"> compared to southern sites</w:t>
-      </w:r>
-      <w:r>
-        <w:rPr>
-          <w:sz w:val="24"/>
-          <w:szCs w:val="24"/>
-        </w:rPr>
-        <w:t xml:space="preserve">, and the amount of rainfall two weeks before planting was positively associated with penalty sizes. </w:t>
-      </w:r>
-      <w:r>
-        <w:rPr>
-          <w:sz w:val="24"/>
-          <w:szCs w:val="24"/>
-        </w:rPr>
-        <w:t xml:space="preserve">Using literature, statistical models, and a processed-based model (APSIM), </w:t>
-      </w:r>
-      <w:r>
-        <w:rPr>
-          <w:sz w:val="24"/>
-          <w:szCs w:val="24"/>
-        </w:rPr>
-        <w:t>w</w:t>
-      </w:r>
-      <w:r>
-        <w:rPr>
-          <w:sz w:val="24"/>
-          <w:szCs w:val="24"/>
-        </w:rPr>
-        <w:t xml:space="preserve">e hypothesize </w:t>
-      </w:r>
-      <w:r>
-        <w:rPr>
-          <w:sz w:val="24"/>
-          <w:szCs w:val="24"/>
-        </w:rPr>
-        <w:t xml:space="preserve">compromised maize roots following a maize crop </w:t>
-      </w:r>
-      <w:r>
-        <w:rPr>
-          <w:sz w:val="24"/>
-          <w:szCs w:val="24"/>
-        </w:rPr>
-        <w:t xml:space="preserve">is </w:t>
-      </w:r>
-      <w:r>
-        <w:rPr>
-          <w:sz w:val="24"/>
-          <w:szCs w:val="24"/>
-        </w:rPr>
-        <w:t>a likely</w:t>
-      </w:r>
-      <w:r>
-        <w:rPr>
-          <w:sz w:val="24"/>
-          <w:szCs w:val="24"/>
-        </w:rPr>
-        <w:t xml:space="preserve"> </w:t>
-      </w:r>
-      <w:r>
-        <w:rPr>
-          <w:sz w:val="24"/>
-          <w:szCs w:val="24"/>
-        </w:rPr>
-        <w:t>driver of the penalty</w:t>
-      </w:r>
-      <w:r>
-        <w:rPr>
-          <w:sz w:val="24"/>
-          <w:szCs w:val="24"/>
-        </w:rPr>
-        <w:t xml:space="preserve">. </w:t>
-      </w:r>
-      <w:r>
-        <w:rPr>
-          <w:sz w:val="24"/>
-          <w:szCs w:val="24"/>
-        </w:rPr>
-        <w:t>T</w:t>
-      </w:r>
-      <w:r>
-        <w:rPr>
-          <w:sz w:val="24"/>
-          <w:szCs w:val="24"/>
-        </w:rPr>
         <w:t>o our knowledge there is li</w:t>
       </w:r>
       <w:r>
@@ -924,7 +929,7 @@
           <w:sz w:val="24"/>
           <w:szCs w:val="24"/>
         </w:rPr>
-        <w:t xml:space="preserve">uggests future research should focus on  quantifying </w:t>
+        <w:t xml:space="preserve">uggests future research should focus on quantifying </w:t>
       </w:r>
       <w:r>
         <w:rPr>
@@ -1016,6 +1021,31 @@
           <w:szCs w:val="24"/>
         </w:rPr>
         <w:t xml:space="preserve">.  </w:t>
+      </w:r>
+    </w:p>
+    <w:p>
+      <w:pPr>
+        <w:tabs>
+          <w:tab w:val="left" w:pos="6210"/>
+        </w:tabs>
+        <w:rPr>
+          <w:sz w:val="24"/>
+          <w:szCs w:val="24"/>
+        </w:rPr>
+      </w:pPr>
+      <w:r>
+        <w:rPr>
+          <w:sz w:val="24"/>
+          <w:szCs w:val="24"/>
+        </w:rPr>
+        <w:t>In addition to growth analysis, we recommend a measurement set consisting of stand count, residue amount (total and surface residue),</w:t>
+      </w:r>
+      <w:r>
+        <w:rPr>
+          <w:sz w:val="24"/>
+          <w:szCs w:val="24"/>
+        </w:rPr>
+        <w:t xml:space="preserve"> root front velocity, and maximum root length and biomass. </w:t>
       </w:r>
     </w:p>
     <w:p>
@@ -1034,25 +1064,141 @@
     </w:p>
     <w:p>
       <w:pPr>
+        <w:pStyle w:val="Heading1"/>
+      </w:pPr>
+      <w:r>
+        <w:t>Introduction</w:t>
+      </w:r>
+    </w:p>
+    <w:p>
+      <w:r>
+        <w:t>Corn grown for two or more consecutive years is a common land-use in the Midwest (NASS or something).</w:t>
+      </w:r>
+      <w:r>
+        <w:t xml:space="preserve"> </w:t>
+      </w:r>
+      <w:r>
+        <w:t xml:space="preserve">However, even with optimal management corn grown continuously yields less than corn rotated with another crop, most commonly soybean. This phenomenon is well-known and is often referred to as the continuous corn yield penalty. Experimental studies report average penalties ranging from 5-30% across the county (Erikson 2008), but even at recommended nitrogen rates the penalty at a single site can vary from 0% to over 50% depending on the year (CITE). The penalty is the result of a complex interaction between soils, management, and weather (Al </w:t>
+      </w:r>
+      <w:proofErr w:type="spellStart"/>
+      <w:r>
+        <w:t>Kaisi</w:t>
+      </w:r>
+      <w:proofErr w:type="spellEnd"/>
+      <w:r>
+        <w:t xml:space="preserve"> et al. 2016, others). Several studies have examined factors associated with the continuous corn penalty, but results are either </w:t>
+      </w:r>
+      <w:r>
+        <w:lastRenderedPageBreak/>
+        <w:t>specific to one site (Gentry, Crookston, that crappy one) or are associative and too broad for field-based inference (Seifert). Therefore, despite the penalty being well- documented, the driving causes have remained elusive, making it difficult to predict and manage. Understanding conditions that affect the magnitude of the continuous corn penalty can (</w:t>
+      </w:r>
+      <w:proofErr w:type="spellStart"/>
+      <w:r>
+        <w:t>i</w:t>
+      </w:r>
+      <w:proofErr w:type="spellEnd"/>
+      <w:r>
+        <w:t xml:space="preserve">) help producers optimize management to overcome the penalty, and (ii) help researchers predict the penalty, thus incorporating the penalty into models to better capture land-use decisions and their effects on both the environment and economic impacts of the systems. </w:t>
+      </w:r>
+    </w:p>
+    <w:p>
+      <w:r>
+        <w:t xml:space="preserve">Many bio-physical process-based models are available for simulating agricultural systems (SALUS, DAYCENT, APSIM, </w:t>
+      </w:r>
+      <w:proofErr w:type="spellStart"/>
+      <w:r>
+        <w:t>CropSys</w:t>
+      </w:r>
+      <w:proofErr w:type="spellEnd"/>
+      <w:r>
+        <w:t xml:space="preserve">, blah blah). </w:t>
+      </w:r>
+      <w:proofErr w:type="gramStart"/>
+      <w:r>
+        <w:t>The majority of</w:t>
+      </w:r>
+      <w:proofErr w:type="gramEnd"/>
+      <w:r>
+        <w:t xml:space="preserve"> cropping systems models focus on simulating abiotic processes, with the assumption that disease and pests are adequately controlled. The </w:t>
+      </w:r>
+      <w:proofErr w:type="spellStart"/>
+      <w:r>
+        <w:t>CCpen</w:t>
+      </w:r>
+      <w:proofErr w:type="spellEnd"/>
+      <w:r>
+        <w:t xml:space="preserve"> is likely a manifestation of both biotic and abiotic conditions. However, direct modelling of biotic components would require a substantial increase in the complexity of processed-based models. Pests not only depend on local conditions (soil moisture, air temperature, humidity), but also on complex regional interactions including physical, biological, social, and economic factors (CITE). Incorporating these factors into a single model is not trivial, and would require coordinated efforts to improve data collection and reporting </w:t>
+      </w:r>
+      <w:r>
+        <w:fldChar w:fldCharType="begin" w:fldLock="1"/>
+      </w:r>
+      <w:r>
+        <w:instrText>ADDIN CSL_CITATION {"citationItems":[{"id":"ITEM-1","itemData":{"DOI":"10.1016/j.agsy.2017.01.019","ISSN":"0308521X","abstract":"The improvement and application of pest and disease models to analyse and predict yield losses including those due to climate change is still a challenge for the scientific community. Applied modelling of crop diseases and pests has mostly targeted the development of support capabilities to schedule scouting or pesticide applications. There is a need for research to both broaden the scope and evaluate the capabilities of pest and disease models. Key research questions not only involve the assessment of the potential effects of climate change on known pathosystems, but also on new pathogens which could alter the (still incompletely documented) impacts of pests and diseases on agricultural systems. Yield loss data collected in various current environments may no longer represent a adequate reference to develop tactical, decision-oriented, models for plant diseases and pests and their impacts, because of the ongoing changes in climate patterns. Process-based agricultural simulation modelling, on the other hand, appears to represent a viable methodology to estimate the impacts of these potential effects. A new generation of tools based on state-of-the-art knowledge and technologies is needed to allow systems analysis including key processes and their dynamics over appropriate suitable range of environmental variables. This paper offers a brief overview of the current state of development in coupling pest and disease models to crop models, and discusses technical and scientific challenges. We propose a five-stage roadmap to improve the simulation of the impacts caused by plant diseases and pests; i) improve the quality and availability of data for model inputs; ii) improve the quality and availability of data for model evaluation; iii) improve the integration with crop models; iv) improve the processes for model evaluation; and v) develop a community of plant pest and disease modelers.","author":[{"dropping-particle":"","family":"Donatelli","given":"M.","non-dropping-particle":"","parse-names":false,"suffix":""},{"dropping-particle":"","family":"Magarey","given":"R. D.","non-dropping-particle":"","parse-names":false,"suffix":""},{"dropping-particle":"","family":"Bregaglio","given":"S.","non-dropping-particle":"","parse-names":false,"suffix":""},{"dropping-particle":"","family":"Willocquet","given":"L.","non-dropping-particle":"","parse-names":false,"suffix":""},{"dropping-particle":"","family":"Whish","given":"J. P.M.","non-dropping-particle":"","parse-names":false,"suffix":""},{"dropping-particle":"","family":"Savary","given":"S.","non-dropping-particle":"","parse-names":false,"suffix":""}],"container-title":"Agricultural Systems","id":"ITEM-1","issued":{"date-parts":[["2017","7","1"]]},"page":"213-224","publisher":"Elsevier Ltd","title":"Modelling the impacts of pests and diseases on agricultural systems","type":"article-journal","volume":"155"},"uris":["http://www.mendeley.com/documents/?uuid=e94dbe84-69fa-36a8-b98e-ce8dbc2260ef"]}],"mendeley":{"formattedCitation":"(Donatelli et al., 2017)","plainTextFormattedCitation":"(Donatelli et al., 2017)","previouslyFormattedCitation":"(Donatelli et al., 2017)"},"properties":{"noteIndex":0},"schema":"https://github.com/citation-style-language/schema/raw/master/csl-citation.json"}</w:instrText>
+      </w:r>
+      <w:r>
+        <w:fldChar w:fldCharType="separate"/>
+      </w:r>
+      <w:r>
+        <w:rPr>
+          <w:noProof/>
+        </w:rPr>
+        <w:t>(Donatelli et al., 2017)</w:t>
+      </w:r>
+      <w:r>
+        <w:fldChar w:fldCharType="end"/>
+      </w:r>
+      <w:r>
+        <w:t xml:space="preserve">. However, while modelling the biotic factors directly may not be feasible for most cropping system models, incorporating the physical manifestations of biotic effects may be sufficient for gaining insight into the magnitude of these effects. </w:t>
+      </w:r>
+    </w:p>
+    <w:p>
+      <w:r>
+        <w:t xml:space="preserve">Our goal was to use multi-site, multi-year data to gain insight into factors contributing to the continuous corn penalty, identify dynamic field conditions that may drive it, and test our hypotheses using a process-based model. </w:t>
+      </w:r>
+    </w:p>
+    <w:p>
+      <w:pPr>
+        <w:pStyle w:val="Heading1"/>
+      </w:pPr>
+    </w:p>
+    <w:p>
+      <w:pPr>
+        <w:pStyle w:val="Heading1"/>
+      </w:pPr>
+      <w:r>
+        <w:t>Methods and Materials</w:t>
+      </w:r>
+    </w:p>
+    <w:p>
+      <w:pPr>
+        <w:pStyle w:val="Heading1"/>
+      </w:pPr>
+    </w:p>
+    <w:p>
+      <w:pPr>
+        <w:pStyle w:val="Heading2"/>
+      </w:pPr>
+      <w:r>
+        <w:t>Experimental data</w:t>
+      </w:r>
+    </w:p>
+    <w:p>
+      <w:pPr>
         <w:pStyle w:val="m-5394878258787082074msolistparagraph"/>
         <w:shd w:val="clear" w:color="auto" w:fill="FFFFFF"/>
         <w:spacing w:before="0" w:beforeAutospacing="0" w:after="0" w:afterAutospacing="0"/>
         <w:ind w:left="360"/>
         <w:rPr>
           <w:rFonts w:ascii="Calibri" w:hAnsi="Calibri" w:cs="Calibri"/>
-          <w:b/>
-          <w:bCs/>
-          <w:color w:val="222222"/>
-        </w:rPr>
-      </w:pPr>
-      <w:r>
-        <w:rPr>
-          <w:rFonts w:ascii="Calibri" w:hAnsi="Calibri" w:cs="Calibri"/>
-          <w:b/>
-          <w:bCs/>
-          <w:color w:val="222222"/>
-        </w:rPr>
-        <w:t>Introduction</w:t>
+          <w:color w:val="222222"/>
+        </w:rPr>
+      </w:pPr>
+      <w:r>
+        <w:rPr>
+          <w:rFonts w:ascii="Calibri" w:hAnsi="Calibri" w:cs="Calibri"/>
+          <w:color w:val="222222"/>
+        </w:rPr>
+        <w:t xml:space="preserve">The experimental layouts for the sites are reported elsewhere. Briefly, treatments consisted of cropping system (continuous maize, maize-soybean rotation with both phases present every year) and nitrogen (N) fertilization rate (Table X). </w:t>
       </w:r>
     </w:p>
     <w:p>
@@ -1063,11 +1209,17 @@
         <w:ind w:left="360"/>
         <w:rPr>
           <w:rFonts w:ascii="Calibri" w:hAnsi="Calibri" w:cs="Calibri"/>
-          <w:b/>
-          <w:bCs/>
-          <w:color w:val="222222"/>
-        </w:rPr>
-      </w:pPr>
+          <w:color w:val="222222"/>
+        </w:rPr>
+      </w:pPr>
+    </w:p>
+    <w:p>
+      <w:pPr>
+        <w:pStyle w:val="Heading2"/>
+      </w:pPr>
+      <w:r>
+        <w:t>Modelling</w:t>
+      </w:r>
     </w:p>
     <w:p>
       <w:pPr>
@@ -1077,19 +1229,16 @@
         <w:ind w:left="360"/>
         <w:rPr>
           <w:rFonts w:ascii="Calibri" w:hAnsi="Calibri" w:cs="Calibri"/>
-          <w:b/>
-          <w:bCs/>
-          <w:color w:val="222222"/>
-        </w:rPr>
-      </w:pPr>
-      <w:r>
-        <w:rPr>
-          <w:rFonts w:ascii="Calibri" w:hAnsi="Calibri" w:cs="Calibri"/>
-          <w:b/>
-          <w:bCs/>
-          <w:color w:val="222222"/>
-        </w:rPr>
-        <w:t>Methods and Materials</w:t>
+          <w:color w:val="222222"/>
+        </w:rPr>
+      </w:pPr>
+    </w:p>
+    <w:p>
+      <w:pPr>
+        <w:pStyle w:val="Heading2"/>
+      </w:pPr>
+      <w:r>
+        <w:t>Statistical analyses</w:t>
       </w:r>
     </w:p>
     <w:p>
@@ -1100,11 +1249,48 @@
         <w:ind w:left="360"/>
         <w:rPr>
           <w:rFonts w:ascii="Calibri" w:hAnsi="Calibri" w:cs="Calibri"/>
-          <w:b/>
-          <w:bCs/>
-          <w:color w:val="222222"/>
-        </w:rPr>
-      </w:pPr>
+          <w:color w:val="222222"/>
+        </w:rPr>
+      </w:pPr>
+      <w:r>
+        <w:rPr>
+          <w:rFonts w:ascii="Calibri" w:hAnsi="Calibri" w:cs="Calibri"/>
+          <w:color w:val="222222"/>
+        </w:rPr>
+        <w:t xml:space="preserve">The significance of </w:t>
+      </w:r>
+      <w:proofErr w:type="spellStart"/>
+      <w:r>
+        <w:rPr>
+          <w:rFonts w:ascii="Calibri" w:hAnsi="Calibri" w:cs="Calibri"/>
+          <w:color w:val="222222"/>
+        </w:rPr>
+        <w:t>YcontM</w:t>
+      </w:r>
+      <w:proofErr w:type="spellEnd"/>
+      <w:r>
+        <w:rPr>
+          <w:rFonts w:ascii="Calibri" w:hAnsi="Calibri" w:cs="Calibri"/>
+          <w:color w:val="222222"/>
+        </w:rPr>
+        <w:t xml:space="preserve">, </w:t>
+      </w:r>
+      <w:proofErr w:type="spellStart"/>
+      <w:r>
+        <w:rPr>
+          <w:rFonts w:ascii="Calibri" w:hAnsi="Calibri" w:cs="Calibri"/>
+          <w:color w:val="222222"/>
+        </w:rPr>
+        <w:t>YrotM</w:t>
+      </w:r>
+      <w:proofErr w:type="spellEnd"/>
+      <w:r>
+        <w:rPr>
+          <w:rFonts w:ascii="Calibri" w:hAnsi="Calibri" w:cs="Calibri"/>
+          <w:color w:val="222222"/>
+        </w:rPr>
+        <w:t xml:space="preserve">, and </w:t>
+      </w:r>
     </w:p>
     <w:p>
       <w:pPr>
@@ -1114,123 +1300,73 @@
         <w:ind w:left="360"/>
         <w:rPr>
           <w:rFonts w:ascii="Calibri" w:hAnsi="Calibri" w:cs="Calibri"/>
-          <w:b/>
-          <w:bCs/>
-          <w:i/>
-          <w:iCs/>
-          <w:color w:val="222222"/>
-        </w:rPr>
-      </w:pPr>
-      <w:r>
-        <w:rPr>
-          <w:rFonts w:ascii="Calibri" w:hAnsi="Calibri" w:cs="Calibri"/>
-          <w:b/>
-          <w:bCs/>
-          <w:i/>
-          <w:iCs/>
-          <w:color w:val="222222"/>
-        </w:rPr>
-        <w:t>Experimental data</w:t>
-      </w:r>
-    </w:p>
-    <w:p>
-      <w:pPr>
-        <w:pStyle w:val="m-5394878258787082074msolistparagraph"/>
-        <w:shd w:val="clear" w:color="auto" w:fill="FFFFFF"/>
-        <w:spacing w:before="0" w:beforeAutospacing="0" w:after="0" w:afterAutospacing="0"/>
-        <w:ind w:left="360"/>
-        <w:rPr>
-          <w:rFonts w:ascii="Calibri" w:hAnsi="Calibri" w:cs="Calibri"/>
-          <w:color w:val="222222"/>
-        </w:rPr>
-      </w:pPr>
-      <w:r>
-        <w:rPr>
-          <w:rFonts w:ascii="Calibri" w:hAnsi="Calibri" w:cs="Calibri"/>
-          <w:color w:val="222222"/>
-        </w:rPr>
-        <w:t xml:space="preserve">The experimental layouts for the sites are reported elsewhere. Briefly, treatments consisted of cropping system (continuous maize, maize-soybean rotation with both phases present every year) and nitrogen (N) fertilization rate (Table X). </w:t>
-      </w:r>
-    </w:p>
-    <w:p>
-      <w:pPr>
-        <w:pStyle w:val="m-5394878258787082074msolistparagraph"/>
-        <w:shd w:val="clear" w:color="auto" w:fill="FFFFFF"/>
-        <w:spacing w:before="0" w:beforeAutospacing="0" w:after="0" w:afterAutospacing="0"/>
-        <w:ind w:left="360"/>
-        <w:rPr>
-          <w:rFonts w:ascii="Calibri" w:hAnsi="Calibri" w:cs="Calibri"/>
-          <w:color w:val="222222"/>
-        </w:rPr>
-      </w:pPr>
-    </w:p>
-    <w:p>
-      <w:pPr>
-        <w:pStyle w:val="m-5394878258787082074msolistparagraph"/>
-        <w:shd w:val="clear" w:color="auto" w:fill="FFFFFF"/>
-        <w:spacing w:before="0" w:beforeAutospacing="0" w:after="0" w:afterAutospacing="0"/>
-        <w:ind w:left="360"/>
-        <w:rPr>
-          <w:rFonts w:ascii="Calibri" w:hAnsi="Calibri" w:cs="Calibri"/>
-          <w:color w:val="222222"/>
-        </w:rPr>
-      </w:pPr>
-      <w:r>
-        <w:rPr>
-          <w:rFonts w:ascii="Calibri" w:hAnsi="Calibri" w:cs="Calibri"/>
-          <w:color w:val="222222"/>
-        </w:rPr>
-        <w:t>Modelling</w:t>
-      </w:r>
-    </w:p>
-    <w:p>
-      <w:pPr>
-        <w:pStyle w:val="m-5394878258787082074msolistparagraph"/>
-        <w:shd w:val="clear" w:color="auto" w:fill="FFFFFF"/>
-        <w:spacing w:before="0" w:beforeAutospacing="0" w:after="0" w:afterAutospacing="0"/>
-        <w:ind w:left="360"/>
-        <w:rPr>
-          <w:rFonts w:ascii="Calibri" w:hAnsi="Calibri" w:cs="Calibri"/>
-          <w:color w:val="222222"/>
-        </w:rPr>
-      </w:pPr>
-    </w:p>
-    <w:p>
-      <w:pPr>
-        <w:pStyle w:val="m-5394878258787082074msolistparagraph"/>
-        <w:shd w:val="clear" w:color="auto" w:fill="FFFFFF"/>
-        <w:spacing w:before="0" w:beforeAutospacing="0" w:after="0" w:afterAutospacing="0"/>
-        <w:ind w:left="360"/>
-        <w:rPr>
-          <w:rFonts w:ascii="Calibri" w:hAnsi="Calibri" w:cs="Calibri"/>
-          <w:color w:val="222222"/>
-        </w:rPr>
-      </w:pPr>
-      <w:r>
-        <w:rPr>
-          <w:rFonts w:ascii="Calibri" w:hAnsi="Calibri" w:cs="Calibri"/>
-          <w:color w:val="222222"/>
-        </w:rPr>
-        <w:t>Statistical analyses</w:t>
-      </w:r>
-    </w:p>
-    <w:p>
-      <w:pPr>
-        <w:pStyle w:val="m-5394878258787082074msolistparagraph"/>
-        <w:shd w:val="clear" w:color="auto" w:fill="FFFFFF"/>
-        <w:spacing w:before="0" w:beforeAutospacing="0" w:after="0" w:afterAutospacing="0"/>
-        <w:ind w:left="360"/>
-        <w:rPr>
-          <w:rFonts w:ascii="Calibri" w:hAnsi="Calibri" w:cs="Calibri"/>
-          <w:color w:val="222222"/>
-        </w:rPr>
-      </w:pPr>
-      <w:r>
-        <w:rPr>
-          <w:rFonts w:ascii="Calibri" w:hAnsi="Calibri" w:cs="Calibri"/>
-          <w:color w:val="222222"/>
-        </w:rPr>
-        <w:t xml:space="preserve">The significance of </w:t>
+          <w:color w:val="222222"/>
+        </w:rPr>
+      </w:pPr>
+      <w:r>
+        <w:rPr>
+          <w:rFonts w:ascii="Calibri" w:hAnsi="Calibri" w:cs="Calibri"/>
+          <w:color w:val="222222"/>
+        </w:rPr>
+        <w:t xml:space="preserve">A quadratic plateau was fit to each site-year for </w:t>
+      </w:r>
+      <w:r>
+        <w:rPr>
+          <w:rFonts w:ascii="Calibri" w:hAnsi="Calibri" w:cs="Calibri"/>
+          <w:color w:val="222222"/>
+        </w:rPr>
+        <w:t xml:space="preserve">each system’s </w:t>
+      </w:r>
+      <w:r>
+        <w:rPr>
+          <w:rFonts w:ascii="Calibri" w:hAnsi="Calibri" w:cs="Calibri"/>
+          <w:color w:val="222222"/>
+        </w:rPr>
+        <w:t>maize yields</w:t>
+      </w:r>
+      <w:r>
+        <w:rPr>
+          <w:rFonts w:ascii="Calibri" w:hAnsi="Calibri" w:cs="Calibri"/>
+          <w:color w:val="222222"/>
+        </w:rPr>
+        <w:t xml:space="preserve"> as a function of </w:t>
+      </w:r>
+      <w:r>
+        <w:rPr>
+          <w:rFonts w:ascii="Calibri" w:hAnsi="Calibri" w:cs="Calibri"/>
+          <w:color w:val="222222"/>
+        </w:rPr>
+        <w:t>N fertilization rate (</w:t>
+      </w:r>
+      <w:proofErr w:type="gramStart"/>
+      <w:r>
+        <w:rPr>
+          <w:rFonts w:ascii="Calibri" w:hAnsi="Calibri" w:cs="Calibri"/>
+          <w:color w:val="222222"/>
+        </w:rPr>
+        <w:t>e.g.</w:t>
+      </w:r>
+      <w:proofErr w:type="gramEnd"/>
+      <w:r>
+        <w:rPr>
+          <w:rFonts w:ascii="Calibri" w:hAnsi="Calibri" w:cs="Calibri"/>
+          <w:color w:val="222222"/>
+        </w:rPr>
+        <w:t xml:space="preserve"> Figure X). The agronomically-optimum nitrogen rate (AONR) was estimated as the N rate </w:t>
+      </w:r>
+      <w:r>
+        <w:rPr>
+          <w:rFonts w:ascii="Calibri" w:hAnsi="Calibri" w:cs="Calibri"/>
+          <w:color w:val="222222"/>
+        </w:rPr>
+        <w:t>where</w:t>
+      </w:r>
+      <w:r>
+        <w:rPr>
+          <w:rFonts w:ascii="Calibri" w:hAnsi="Calibri" w:cs="Calibri"/>
+          <w:color w:val="222222"/>
+        </w:rPr>
+        <w:t xml:space="preserve"> maize yields plateaued. The difference between the </w:t>
       </w:r>
       <w:proofErr w:type="spellStart"/>
       <w:r>
@@ -1238,7 +1374,23 @@
           <w:rFonts w:ascii="Calibri" w:hAnsi="Calibri" w:cs="Calibri"/>
           <w:color w:val="222222"/>
         </w:rPr>
-        <w:t>YcontM</w:t>
+        <w:t>Y</w:t>
+      </w:r>
+      <w:r>
+        <w:rPr>
+          <w:rFonts w:ascii="Calibri" w:hAnsi="Calibri" w:cs="Calibri"/>
+          <w:color w:val="222222"/>
+          <w:vertAlign w:val="subscript"/>
+        </w:rPr>
+        <w:t>cont</w:t>
+      </w:r>
+      <w:r>
+        <w:rPr>
+          <w:rFonts w:ascii="Calibri" w:hAnsi="Calibri" w:cs="Calibri"/>
+          <w:color w:val="222222"/>
+          <w:vertAlign w:val="subscript"/>
+        </w:rPr>
+        <w:t>M</w:t>
       </w:r>
       <w:proofErr w:type="spellEnd"/>
       <w:r>
@@ -1246,7 +1398,7 @@
           <w:rFonts w:ascii="Calibri" w:hAnsi="Calibri" w:cs="Calibri"/>
           <w:color w:val="222222"/>
         </w:rPr>
-        <w:t xml:space="preserve">, </w:t>
+        <w:t xml:space="preserve"> at the </w:t>
       </w:r>
       <w:proofErr w:type="spellStart"/>
       <w:r>
@@ -1254,7 +1406,23 @@
           <w:rFonts w:ascii="Calibri" w:hAnsi="Calibri" w:cs="Calibri"/>
           <w:color w:val="222222"/>
         </w:rPr>
-        <w:t>YrotM</w:t>
+        <w:t>AONR</w:t>
+      </w:r>
+      <w:r>
+        <w:rPr>
+          <w:rFonts w:ascii="Calibri" w:hAnsi="Calibri" w:cs="Calibri"/>
+          <w:color w:val="222222"/>
+          <w:vertAlign w:val="subscript"/>
+        </w:rPr>
+        <w:t>rot</w:t>
+      </w:r>
+      <w:r>
+        <w:rPr>
+          <w:rFonts w:ascii="Calibri" w:hAnsi="Calibri" w:cs="Calibri"/>
+          <w:color w:val="222222"/>
+          <w:vertAlign w:val="subscript"/>
+        </w:rPr>
+        <w:t>M</w:t>
       </w:r>
       <w:proofErr w:type="spellEnd"/>
       <w:r>
@@ -1262,236 +1430,102 @@
           <w:rFonts w:ascii="Calibri" w:hAnsi="Calibri" w:cs="Calibri"/>
           <w:color w:val="222222"/>
         </w:rPr>
-        <w:t xml:space="preserve">, and </w:t>
-      </w:r>
-    </w:p>
-    <w:p>
-      <w:pPr>
-        <w:pStyle w:val="m-5394878258787082074msolistparagraph"/>
-        <w:shd w:val="clear" w:color="auto" w:fill="FFFFFF"/>
-        <w:spacing w:before="0" w:beforeAutospacing="0" w:after="0" w:afterAutospacing="0"/>
-        <w:ind w:left="360"/>
-        <w:rPr>
-          <w:rFonts w:ascii="Calibri" w:hAnsi="Calibri" w:cs="Calibri"/>
-          <w:color w:val="222222"/>
-        </w:rPr>
-      </w:pPr>
+        <w:t xml:space="preserve"> and the </w:t>
+      </w:r>
+      <w:proofErr w:type="spellStart"/>
+      <w:r>
+        <w:rPr>
+          <w:rFonts w:ascii="Calibri" w:hAnsi="Calibri" w:cs="Calibri"/>
+          <w:color w:val="222222"/>
+        </w:rPr>
+        <w:t>Y</w:t>
+      </w:r>
+      <w:r>
+        <w:rPr>
+          <w:rFonts w:ascii="Calibri" w:hAnsi="Calibri" w:cs="Calibri"/>
+          <w:color w:val="222222"/>
+          <w:vertAlign w:val="subscript"/>
+        </w:rPr>
+        <w:t>contM</w:t>
+      </w:r>
+      <w:proofErr w:type="spellEnd"/>
+      <w:r>
+        <w:rPr>
+          <w:rFonts w:ascii="Calibri" w:hAnsi="Calibri" w:cs="Calibri"/>
+          <w:color w:val="222222"/>
+        </w:rPr>
+        <w:t xml:space="preserve"> at the </w:t>
+      </w:r>
+      <w:proofErr w:type="spellStart"/>
+      <w:r>
+        <w:rPr>
+          <w:rFonts w:ascii="Calibri" w:hAnsi="Calibri" w:cs="Calibri"/>
+          <w:color w:val="222222"/>
+        </w:rPr>
+        <w:t>AONR</w:t>
+      </w:r>
+      <w:r>
+        <w:rPr>
+          <w:rFonts w:ascii="Calibri" w:hAnsi="Calibri" w:cs="Calibri"/>
+          <w:color w:val="222222"/>
+          <w:vertAlign w:val="subscript"/>
+        </w:rPr>
+        <w:t>contM</w:t>
+      </w:r>
+      <w:proofErr w:type="spellEnd"/>
+      <w:r>
+        <w:rPr>
+          <w:rFonts w:ascii="Calibri" w:hAnsi="Calibri" w:cs="Calibri"/>
+          <w:color w:val="222222"/>
+        </w:rPr>
+        <w:t xml:space="preserve"> was assumed to represent an estimate of the yield gap that was closed through applying additional N fertilizer above the </w:t>
+      </w:r>
+      <w:proofErr w:type="spellStart"/>
+      <w:r>
+        <w:rPr>
+          <w:rFonts w:ascii="Calibri" w:hAnsi="Calibri" w:cs="Calibri"/>
+          <w:color w:val="222222"/>
+        </w:rPr>
+        <w:t>AONR</w:t>
+      </w:r>
+      <w:r>
+        <w:rPr>
+          <w:rFonts w:ascii="Calibri" w:hAnsi="Calibri" w:cs="Calibri"/>
+          <w:color w:val="222222"/>
+          <w:vertAlign w:val="subscript"/>
+        </w:rPr>
+        <w:t>rot</w:t>
+      </w:r>
+      <w:r>
+        <w:rPr>
+          <w:rFonts w:ascii="Calibri" w:hAnsi="Calibri" w:cs="Calibri"/>
+          <w:color w:val="222222"/>
+          <w:vertAlign w:val="subscript"/>
+        </w:rPr>
+        <w:t>M</w:t>
+      </w:r>
+      <w:proofErr w:type="spellEnd"/>
+      <w:r>
+        <w:rPr>
+          <w:rFonts w:ascii="Calibri" w:hAnsi="Calibri" w:cs="Calibri"/>
+          <w:color w:val="222222"/>
+        </w:rPr>
+        <w:t xml:space="preserve">. </w:t>
+      </w:r>
+      <w:r>
+        <w:rPr>
+          <w:rFonts w:ascii="Calibri" w:hAnsi="Calibri" w:cs="Calibri"/>
+          <w:color w:val="222222"/>
+        </w:rPr>
+        <w:t xml:space="preserve">The </w:t>
+      </w:r>
       <w:r>
         <w:rPr>
           <w:rFonts w:ascii="Calibri" w:hAnsi="Calibri" w:cs="Calibri"/>
           <w:color w:val="222222"/>
         </w:rPr>
         <w:lastRenderedPageBreak/>
-        <w:t xml:space="preserve">A quadratic plateau was fit to each site-year for </w:t>
-      </w:r>
-      <w:r>
-        <w:rPr>
-          <w:rFonts w:ascii="Calibri" w:hAnsi="Calibri" w:cs="Calibri"/>
-          <w:color w:val="222222"/>
-        </w:rPr>
-        <w:t xml:space="preserve">each system’s </w:t>
-      </w:r>
-      <w:r>
-        <w:rPr>
-          <w:rFonts w:ascii="Calibri" w:hAnsi="Calibri" w:cs="Calibri"/>
-          <w:color w:val="222222"/>
-        </w:rPr>
-        <w:t>maize yields</w:t>
-      </w:r>
-      <w:r>
-        <w:rPr>
-          <w:rFonts w:ascii="Calibri" w:hAnsi="Calibri" w:cs="Calibri"/>
-          <w:color w:val="222222"/>
-        </w:rPr>
-        <w:t xml:space="preserve"> as a function of </w:t>
-      </w:r>
-      <w:r>
-        <w:rPr>
-          <w:rFonts w:ascii="Calibri" w:hAnsi="Calibri" w:cs="Calibri"/>
-          <w:color w:val="222222"/>
-        </w:rPr>
-        <w:t>N fertilization rate (</w:t>
-      </w:r>
-      <w:proofErr w:type="gramStart"/>
-      <w:r>
-        <w:rPr>
-          <w:rFonts w:ascii="Calibri" w:hAnsi="Calibri" w:cs="Calibri"/>
-          <w:color w:val="222222"/>
-        </w:rPr>
-        <w:t>e.g.</w:t>
-      </w:r>
-      <w:proofErr w:type="gramEnd"/>
-      <w:r>
-        <w:rPr>
-          <w:rFonts w:ascii="Calibri" w:hAnsi="Calibri" w:cs="Calibri"/>
-          <w:color w:val="222222"/>
-        </w:rPr>
-        <w:t xml:space="preserve"> Figure X). The agronomically-optimum nitrogen rate (AONR) was estimated as the N rate </w:t>
-      </w:r>
-      <w:r>
-        <w:rPr>
-          <w:rFonts w:ascii="Calibri" w:hAnsi="Calibri" w:cs="Calibri"/>
-          <w:color w:val="222222"/>
-        </w:rPr>
-        <w:t>where</w:t>
-      </w:r>
-      <w:r>
-        <w:rPr>
-          <w:rFonts w:ascii="Calibri" w:hAnsi="Calibri" w:cs="Calibri"/>
-          <w:color w:val="222222"/>
-        </w:rPr>
-        <w:t xml:space="preserve"> maize yields plateaued. The difference between the </w:t>
-      </w:r>
-      <w:proofErr w:type="spellStart"/>
-      <w:r>
-        <w:rPr>
-          <w:rFonts w:ascii="Calibri" w:hAnsi="Calibri" w:cs="Calibri"/>
-          <w:color w:val="222222"/>
-        </w:rPr>
-        <w:t>Y</w:t>
-      </w:r>
-      <w:r>
-        <w:rPr>
-          <w:rFonts w:ascii="Calibri" w:hAnsi="Calibri" w:cs="Calibri"/>
-          <w:color w:val="222222"/>
-          <w:vertAlign w:val="subscript"/>
-        </w:rPr>
-        <w:t>cont</w:t>
-      </w:r>
-      <w:r>
-        <w:rPr>
-          <w:rFonts w:ascii="Calibri" w:hAnsi="Calibri" w:cs="Calibri"/>
-          <w:color w:val="222222"/>
-          <w:vertAlign w:val="subscript"/>
-        </w:rPr>
-        <w:t>M</w:t>
-      </w:r>
-      <w:proofErr w:type="spellEnd"/>
-      <w:r>
-        <w:rPr>
-          <w:rFonts w:ascii="Calibri" w:hAnsi="Calibri" w:cs="Calibri"/>
-          <w:color w:val="222222"/>
-        </w:rPr>
-        <w:t xml:space="preserve"> at the </w:t>
-      </w:r>
-      <w:proofErr w:type="spellStart"/>
-      <w:r>
-        <w:rPr>
-          <w:rFonts w:ascii="Calibri" w:hAnsi="Calibri" w:cs="Calibri"/>
-          <w:color w:val="222222"/>
-        </w:rPr>
-        <w:t>AONR</w:t>
-      </w:r>
-      <w:r>
-        <w:rPr>
-          <w:rFonts w:ascii="Calibri" w:hAnsi="Calibri" w:cs="Calibri"/>
-          <w:color w:val="222222"/>
-          <w:vertAlign w:val="subscript"/>
-        </w:rPr>
-        <w:t>rot</w:t>
-      </w:r>
-      <w:r>
-        <w:rPr>
-          <w:rFonts w:ascii="Calibri" w:hAnsi="Calibri" w:cs="Calibri"/>
-          <w:color w:val="222222"/>
-          <w:vertAlign w:val="subscript"/>
-        </w:rPr>
-        <w:t>M</w:t>
-      </w:r>
-      <w:proofErr w:type="spellEnd"/>
-      <w:r>
-        <w:rPr>
-          <w:rFonts w:ascii="Calibri" w:hAnsi="Calibri" w:cs="Calibri"/>
-          <w:color w:val="222222"/>
-        </w:rPr>
-        <w:t xml:space="preserve"> and the </w:t>
-      </w:r>
-      <w:proofErr w:type="spellStart"/>
-      <w:r>
-        <w:rPr>
-          <w:rFonts w:ascii="Calibri" w:hAnsi="Calibri" w:cs="Calibri"/>
-          <w:color w:val="222222"/>
-        </w:rPr>
-        <w:t>Y</w:t>
-      </w:r>
-      <w:r>
-        <w:rPr>
-          <w:rFonts w:ascii="Calibri" w:hAnsi="Calibri" w:cs="Calibri"/>
-          <w:color w:val="222222"/>
-          <w:vertAlign w:val="subscript"/>
-        </w:rPr>
-        <w:t>contM</w:t>
-      </w:r>
-      <w:proofErr w:type="spellEnd"/>
-      <w:r>
-        <w:rPr>
-          <w:rFonts w:ascii="Calibri" w:hAnsi="Calibri" w:cs="Calibri"/>
-          <w:color w:val="222222"/>
-        </w:rPr>
-        <w:t xml:space="preserve"> at the </w:t>
-      </w:r>
-      <w:proofErr w:type="spellStart"/>
-      <w:r>
-        <w:rPr>
-          <w:rFonts w:ascii="Calibri" w:hAnsi="Calibri" w:cs="Calibri"/>
-          <w:color w:val="222222"/>
-        </w:rPr>
-        <w:t>AONR</w:t>
-      </w:r>
-      <w:r>
-        <w:rPr>
-          <w:rFonts w:ascii="Calibri" w:hAnsi="Calibri" w:cs="Calibri"/>
-          <w:color w:val="222222"/>
-          <w:vertAlign w:val="subscript"/>
-        </w:rPr>
-        <w:t>contM</w:t>
-      </w:r>
-      <w:proofErr w:type="spellEnd"/>
-      <w:r>
-        <w:rPr>
-          <w:rFonts w:ascii="Calibri" w:hAnsi="Calibri" w:cs="Calibri"/>
-          <w:color w:val="222222"/>
-        </w:rPr>
-        <w:t xml:space="preserve"> was assumed to represent an estimate of the yield gap that was closed through applying additional N fertilizer above the </w:t>
-      </w:r>
-      <w:proofErr w:type="spellStart"/>
-      <w:r>
-        <w:rPr>
-          <w:rFonts w:ascii="Calibri" w:hAnsi="Calibri" w:cs="Calibri"/>
-          <w:color w:val="222222"/>
-        </w:rPr>
-        <w:t>AONR</w:t>
-      </w:r>
-      <w:r>
-        <w:rPr>
-          <w:rFonts w:ascii="Calibri" w:hAnsi="Calibri" w:cs="Calibri"/>
-          <w:color w:val="222222"/>
-          <w:vertAlign w:val="subscript"/>
-        </w:rPr>
-        <w:t>rot</w:t>
-      </w:r>
-      <w:r>
-        <w:rPr>
-          <w:rFonts w:ascii="Calibri" w:hAnsi="Calibri" w:cs="Calibri"/>
-          <w:color w:val="222222"/>
-          <w:vertAlign w:val="subscript"/>
-        </w:rPr>
-        <w:t>M</w:t>
-      </w:r>
-      <w:proofErr w:type="spellEnd"/>
-      <w:r>
-        <w:rPr>
-          <w:rFonts w:ascii="Calibri" w:hAnsi="Calibri" w:cs="Calibri"/>
-          <w:color w:val="222222"/>
-        </w:rPr>
-        <w:t xml:space="preserve">. </w:t>
-      </w:r>
-      <w:r>
-        <w:rPr>
-          <w:rFonts w:ascii="Calibri" w:hAnsi="Calibri" w:cs="Calibri"/>
-          <w:color w:val="222222"/>
-        </w:rPr>
-        <w:t xml:space="preserve">The remaining yield gap, or the continuous maize penalty, was estimated as the difference between the plateaued </w:t>
+        <w:t xml:space="preserve">remaining yield gap, or the continuous maize penalty, was estimated as the difference between the plateaued </w:t>
       </w:r>
       <w:proofErr w:type="spellStart"/>
       <w:r>
@@ -1775,9 +1809,18 @@
     </w:p>
     <w:p>
       <w:pPr>
+        <w:pStyle w:val="Heading1"/>
+      </w:pPr>
+      <w:r>
+        <w:t>Results and Discussion</w:t>
+      </w:r>
+    </w:p>
+    <w:p>
+      <w:pPr>
         <w:pStyle w:val="m-5394878258787082074msolistparagraph"/>
         <w:shd w:val="clear" w:color="auto" w:fill="FFFFFF"/>
         <w:spacing w:before="0" w:beforeAutospacing="0" w:after="0" w:afterAutospacing="0"/>
+        <w:ind w:left="360"/>
         <w:rPr>
           <w:rFonts w:ascii="Calibri" w:hAnsi="Calibri" w:cs="Calibri"/>
           <w:b/>
@@ -1788,44 +1831,55 @@
     </w:p>
     <w:p>
       <w:pPr>
-        <w:pStyle w:val="ListParagraph"/>
-        <w:numPr>
-          <w:ilvl w:val="0"/>
-          <w:numId w:val="7"/>
-        </w:numPr>
-        <w:rPr>
+        <w:pStyle w:val="m-5394878258787082074msolistparagraph"/>
+        <w:shd w:val="clear" w:color="auto" w:fill="FFFFFF"/>
+        <w:spacing w:before="0" w:beforeAutospacing="0" w:after="0" w:afterAutospacing="0"/>
+        <w:rPr>
+          <w:rFonts w:ascii="Calibri" w:hAnsi="Calibri" w:cs="Calibri"/>
           <w:b/>
           <w:bCs/>
-          <w:sz w:val="24"/>
-          <w:szCs w:val="24"/>
-        </w:rPr>
-      </w:pPr>
-      <w:r>
-        <w:rPr>
-          <w:b/>
-          <w:bCs/>
-          <w:sz w:val="24"/>
-          <w:szCs w:val="24"/>
-        </w:rPr>
-        <w:t xml:space="preserve">The </w:t>
-      </w:r>
-      <w:r>
-        <w:rPr>
-          <w:b/>
-          <w:bCs/>
-          <w:sz w:val="24"/>
-          <w:szCs w:val="24"/>
-        </w:rPr>
-        <w:t xml:space="preserve">continuous maize penalty has not changed </w:t>
-      </w:r>
-      <w:r>
-        <w:rPr>
-          <w:b/>
-          <w:bCs/>
-          <w:sz w:val="24"/>
-          <w:szCs w:val="24"/>
-        </w:rPr>
-        <w:t xml:space="preserve">over time.  </w:t>
+          <w:color w:val="222222"/>
+        </w:rPr>
+      </w:pPr>
+    </w:p>
+    <w:p>
+      <w:pPr>
+        <w:pStyle w:val="Heading2"/>
+      </w:pPr>
+      <w:r>
+        <w:lastRenderedPageBreak/>
+        <w:t>Experimental data analysis</w:t>
+      </w:r>
+    </w:p>
+    <w:p>
+      <w:pPr>
+        <w:rPr>
+          <w:sz w:val="24"/>
+          <w:szCs w:val="24"/>
+        </w:rPr>
+      </w:pPr>
+      <w:r>
+        <w:rPr>
+          <w:sz w:val="24"/>
+          <w:szCs w:val="24"/>
+        </w:rPr>
+        <w:t xml:space="preserve">Over the duration of the experiments (1999-2016), maize yields in both rotated and continuous cropping systems increased at a rate of </w:t>
+      </w:r>
+      <w:proofErr w:type="gramStart"/>
+      <w:r>
+        <w:rPr>
+          <w:sz w:val="24"/>
+          <w:szCs w:val="24"/>
+        </w:rPr>
+        <w:t>X  and</w:t>
+      </w:r>
+      <w:proofErr w:type="gramEnd"/>
+      <w:r>
+        <w:rPr>
+          <w:sz w:val="24"/>
+          <w:szCs w:val="24"/>
+        </w:rPr>
+        <w:t xml:space="preserve"> X Mg ha-1, respectively, rendering the continuous maize penalty steady at X Mg ha-1.  </w:t>
       </w:r>
     </w:p>
     <w:tbl>
@@ -1849,14 +1903,13 @@
                 <w:szCs w:val="24"/>
               </w:rPr>
             </w:pPr>
-            <w:commentRangeStart w:id="1"/>
+            <w:commentRangeStart w:id="0"/>
             <w:r>
               <w:rPr>
                 <w:noProof/>
                 <w:sz w:val="24"/>
                 <w:szCs w:val="24"/>
               </w:rPr>
-              <w:lastRenderedPageBreak/>
               <w:drawing>
                 <wp:inline distT="0" distB="0" distL="0" distR="0" wp14:anchorId="5E4E147D" wp14:editId="63898D4B">
                   <wp:extent cx="5943600" cy="2884805"/>
@@ -1899,12 +1952,12 @@
                 </wp:inline>
               </w:drawing>
             </w:r>
-            <w:commentRangeEnd w:id="1"/>
+            <w:commentRangeEnd w:id="0"/>
             <w:r>
               <w:rPr>
                 <w:rStyle w:val="CommentReference"/>
               </w:rPr>
-              <w:commentReference w:id="1"/>
+              <w:commentReference w:id="0"/>
             </w:r>
           </w:p>
         </w:tc>
@@ -2190,7 +2243,7 @@
                 <w:szCs w:val="24"/>
               </w:rPr>
             </w:pPr>
-            <w:commentRangeStart w:id="2"/>
+            <w:commentRangeStart w:id="1"/>
             <w:r>
               <w:rPr>
                 <w:noProof/>
@@ -2240,12 +2293,12 @@
                 </wp:inline>
               </w:drawing>
             </w:r>
-            <w:commentRangeEnd w:id="2"/>
+            <w:commentRangeEnd w:id="1"/>
             <w:r>
               <w:rPr>
                 <w:rStyle w:val="CommentReference"/>
               </w:rPr>
-              <w:commentReference w:id="2"/>
+              <w:commentReference w:id="1"/>
             </w:r>
           </w:p>
         </w:tc>
@@ -2750,7 +2803,7 @@
               </w:rPr>
               <w:t xml:space="preserve">, with </w:t>
             </w:r>
-            <w:commentRangeStart w:id="3"/>
+            <w:commentRangeStart w:id="2"/>
             <w:r>
               <w:rPr>
                 <w:sz w:val="24"/>
@@ -2758,12 +2811,12 @@
               </w:rPr>
               <w:t xml:space="preserve">accepted </w:t>
             </w:r>
-            <w:commentRangeEnd w:id="3"/>
+            <w:commentRangeEnd w:id="2"/>
             <w:r>
               <w:rPr>
                 <w:rStyle w:val="CommentReference"/>
               </w:rPr>
-              <w:commentReference w:id="3"/>
+              <w:commentReference w:id="2"/>
             </w:r>
             <w:r>
               <w:rPr>
@@ -3142,6 +3195,868 @@
     </w:p>
     <w:p>
       <w:pPr>
+        <w:pStyle w:val="Heading2"/>
+      </w:pPr>
+      <w:r>
+        <w:t>Mechanistic Pathways</w:t>
+      </w:r>
+    </w:p>
+    <w:p>
+      <w:pPr>
+        <w:rPr>
+          <w:i/>
+          <w:iCs/>
+        </w:rPr>
+      </w:pPr>
+    </w:p>
+    <w:p>
+      <w:r>
+        <w:t xml:space="preserve">A survey of literature showed the continuous corn penalty is most pronounced in the first year of corn following </w:t>
+      </w:r>
+      <w:proofErr w:type="gramStart"/>
+      <w:r>
+        <w:t>corn, and</w:t>
+      </w:r>
+      <w:proofErr w:type="gramEnd"/>
+      <w:r>
+        <w:t xml:space="preserve"> is not related to the number of years of continuous corn</w:t>
+      </w:r>
+      <w:r>
+        <w:t xml:space="preserve"> (supplemental material)</w:t>
+      </w:r>
+      <w:r>
+        <w:t xml:space="preserve">. </w:t>
+      </w:r>
+    </w:p>
+    <w:p>
+      <w:r>
+        <w:rPr>
+          <w:noProof/>
+        </w:rPr>
+        <w:lastRenderedPageBreak/>
+        <w:drawing>
+          <wp:inline distT="0" distB="0" distL="0" distR="0" wp14:anchorId="3BD28266" wp14:editId="15E1449F">
+            <wp:extent cx="5943600" cy="3940175"/>
+            <wp:effectExtent l="0" t="0" r="0" b="3175"/>
+            <wp:docPr id="5" name="Picture 5" descr="Chart, line chart&#10;&#10;Description automatically generated"/>
+            <wp:cNvGraphicFramePr>
+              <a:graphicFrameLocks xmlns:a="http://schemas.openxmlformats.org/drawingml/2006/main" noChangeAspect="1"/>
+            </wp:cNvGraphicFramePr>
+            <a:graphic xmlns:a="http://schemas.openxmlformats.org/drawingml/2006/main">
+              <a:graphicData uri="http://schemas.openxmlformats.org/drawingml/2006/picture">
+                <pic:pic xmlns:pic="http://schemas.openxmlformats.org/drawingml/2006/picture">
+                  <pic:nvPicPr>
+                    <pic:cNvPr id="5" name="Picture 5" descr="Chart, line chart&#10;&#10;Description automatically generated"/>
+                    <pic:cNvPicPr>
+                      <a:picLocks noChangeAspect="1" noChangeArrowheads="1"/>
+                    </pic:cNvPicPr>
+                  </pic:nvPicPr>
+                  <pic:blipFill>
+                    <a:blip r:embed="rId14" cstate="print">
+                      <a:extLst>
+                        <a:ext uri="{28A0092B-C50C-407E-A947-70E740481C1C}">
+                          <a14:useLocalDpi xmlns:a14="http://schemas.microsoft.com/office/drawing/2010/main" val="0"/>
+                        </a:ext>
+                      </a:extLst>
+                    </a:blip>
+                    <a:srcRect/>
+                    <a:stretch>
+                      <a:fillRect/>
+                    </a:stretch>
+                  </pic:blipFill>
+                  <pic:spPr bwMode="auto">
+                    <a:xfrm>
+                      <a:off x="0" y="0"/>
+                      <a:ext cx="5943600" cy="3940175"/>
+                    </a:xfrm>
+                    <a:prstGeom prst="rect">
+                      <a:avLst/>
+                    </a:prstGeom>
+                    <a:noFill/>
+                    <a:ln>
+                      <a:noFill/>
+                    </a:ln>
+                  </pic:spPr>
+                </pic:pic>
+              </a:graphicData>
+            </a:graphic>
+          </wp:inline>
+        </w:drawing>
+      </w:r>
+      <w:r>
+        <w:t>This indicates considering only the previous year’s crop is sufficient when considering driving factors. In the long-term, growing corn continuously compared to growing it in rotation with another crop will certainly affect soil characteristics such as organic carbon stocks, topsoil erosion, and weed pressure (CITE). However, these are emergent properties from short-term dynamics, and are therefore not explicitly considered in this exercise.</w:t>
+      </w:r>
+    </w:p>
+    <w:p>
+      <w:r>
+        <w:t xml:space="preserve">Based on the experimental data analysis, variation in the </w:t>
+      </w:r>
+      <w:proofErr w:type="spellStart"/>
+      <w:r>
+        <w:t>CMpen</w:t>
+      </w:r>
+      <w:proofErr w:type="spellEnd"/>
+      <w:r>
+        <w:t xml:space="preserve"> is driven by variation in the continuous maize yields, not in the rotated maize yields. This means there is stronger evidence that the </w:t>
+      </w:r>
+      <w:proofErr w:type="spellStart"/>
+      <w:r>
+        <w:t>CMpen</w:t>
+      </w:r>
+      <w:proofErr w:type="spellEnd"/>
+      <w:r>
+        <w:t xml:space="preserve"> is the result of yield-suppressing mechanisms in the continuous maize system, rather than yield-</w:t>
+      </w:r>
+      <w:proofErr w:type="gramStart"/>
+      <w:r>
+        <w:t>enhancing  mechanisms</w:t>
+      </w:r>
+      <w:proofErr w:type="gramEnd"/>
+      <w:r>
+        <w:t xml:space="preserve"> in the rotated maize system. Therefore, our efforts focused on understanding mechanisms in the continuous maize system that may limit the system’s expression of yield potential. </w:t>
+      </w:r>
+    </w:p>
+    <w:p>
+      <w:r>
+        <w:t xml:space="preserve">Based on an extensive literature review (supplementary material), we identified </w:t>
+      </w:r>
+      <w:r>
+        <w:t>five</w:t>
+      </w:r>
+      <w:r>
+        <w:t xml:space="preserve"> general categories of candidate mechanisms for explaining the continuous maize penalty (Table X).</w:t>
+      </w:r>
+    </w:p>
+    <w:p/>
+    <w:p>
+      <w:r>
+        <w:rPr>
+          <w:b/>
+          <w:bCs/>
+        </w:rPr>
+        <w:t xml:space="preserve">Table X. </w:t>
+      </w:r>
+      <w:r>
+        <w:t xml:space="preserve">General categories of mechanistic pathways by which growing maize following a maize crop by result in lower grain yields </w:t>
+      </w:r>
+      <w:r>
+        <w:t xml:space="preserve">under sufficient nitrogen inputs </w:t>
+      </w:r>
+      <w:r>
+        <w:t xml:space="preserve">compared to </w:t>
+      </w:r>
+      <w:r>
+        <w:t>a maize crop grown f</w:t>
+      </w:r>
+      <w:r>
+        <w:t xml:space="preserve">ollowing a soybean crop. </w:t>
+      </w:r>
+    </w:p>
+    <w:tbl>
+      <w:tblPr>
+        <w:tblStyle w:val="TableGrid"/>
+        <w:tblW w:w="9535" w:type="dxa"/>
+        <w:tblLook w:val="04A0" w:firstRow="1" w:lastRow="0" w:firstColumn="1" w:lastColumn="0" w:noHBand="0" w:noVBand="1"/>
+      </w:tblPr>
+      <w:tblGrid>
+        <w:gridCol w:w="1975"/>
+        <w:gridCol w:w="7560"/>
+      </w:tblGrid>
+      <w:tr>
+        <w:tc>
+          <w:tcPr>
+            <w:tcW w:w="1975" w:type="dxa"/>
+          </w:tcPr>
+          <w:p>
+            <w:pPr>
+              <w:rPr>
+                <w:b/>
+                <w:bCs/>
+              </w:rPr>
+            </w:pPr>
+            <w:r>
+              <w:rPr>
+                <w:b/>
+                <w:bCs/>
+              </w:rPr>
+              <w:t>Hypothesis</w:t>
+            </w:r>
+          </w:p>
+        </w:tc>
+        <w:tc>
+          <w:tcPr>
+            <w:tcW w:w="7560" w:type="dxa"/>
+          </w:tcPr>
+          <w:p>
+            <w:pPr>
+              <w:rPr>
+                <w:b/>
+                <w:bCs/>
+              </w:rPr>
+            </w:pPr>
+            <w:r>
+              <w:rPr>
+                <w:b/>
+                <w:bCs/>
+              </w:rPr>
+              <w:t>Description</w:t>
+            </w:r>
+          </w:p>
+        </w:tc>
+      </w:tr>
+      <w:tr>
+        <w:tc>
+          <w:tcPr>
+            <w:tcW w:w="1975" w:type="dxa"/>
+          </w:tcPr>
+          <w:p>
+            <w:r>
+              <w:t>Delayed emergence</w:t>
+            </w:r>
+          </w:p>
+        </w:tc>
+        <w:tc>
+          <w:tcPr>
+            <w:tcW w:w="7560" w:type="dxa"/>
+          </w:tcPr>
+          <w:p>
+            <w:r>
+              <w:t xml:space="preserve">The higher amounts of residue in continuous maize systems my result in cooler soil temperatures, which could delay seedling emergence. </w:t>
+            </w:r>
+          </w:p>
+        </w:tc>
+      </w:tr>
+      <w:tr>
+        <w:tc>
+          <w:tcPr>
+            <w:tcW w:w="1975" w:type="dxa"/>
+          </w:tcPr>
+          <w:p>
+            <w:r>
+              <w:lastRenderedPageBreak/>
+              <w:t>Seedling death</w:t>
+            </w:r>
+          </w:p>
+        </w:tc>
+        <w:tc>
+          <w:tcPr>
+            <w:tcW w:w="7560" w:type="dxa"/>
+          </w:tcPr>
+          <w:p>
+            <w:r>
+              <w:t xml:space="preserve">Planting into soil with high amounts of maize residue may reduce seedling establishment by reducing seed to soil contact, through allelopathic effects, and through the residue creating a physical barrier that lowers seed establishment success. Additionally, higher amounts of residue may lead to cooler and wetter soils which may result increase incidence of seedling disease.  </w:t>
+            </w:r>
+          </w:p>
+        </w:tc>
+      </w:tr>
+      <w:tr>
+        <w:tc>
+          <w:tcPr>
+            <w:tcW w:w="1975" w:type="dxa"/>
+          </w:tcPr>
+          <w:p>
+            <w:pPr>
+              <w:rPr>
+                <w:color w:val="FF0000"/>
+              </w:rPr>
+            </w:pPr>
+            <w:r>
+              <w:rPr>
+                <w:color w:val="FF0000"/>
+              </w:rPr>
+              <w:t>Uneven stand establishment</w:t>
+            </w:r>
+            <w:r>
+              <w:rPr>
+                <w:color w:val="FF0000"/>
+              </w:rPr>
+              <w:t xml:space="preserve"> </w:t>
+            </w:r>
+          </w:p>
+        </w:tc>
+        <w:tc>
+          <w:tcPr>
+            <w:tcW w:w="7560" w:type="dxa"/>
+          </w:tcPr>
+          <w:p>
+            <w:pPr>
+              <w:rPr>
+                <w:color w:val="FF0000"/>
+              </w:rPr>
+            </w:pPr>
+            <w:r>
+              <w:rPr>
+                <w:color w:val="FF0000"/>
+              </w:rPr>
+              <w:t xml:space="preserve">Previous research in no-till has shown more variation in maize plant height leads to lower grain yields. It is possible the previous year’s maize residue could be unevenly distributed throughout the field and result in less uniform emergence and seedling establishment due to factors described above, leading to lower grain yields in continuous maize systems. </w:t>
+            </w:r>
+          </w:p>
+        </w:tc>
+      </w:tr>
+      <w:tr>
+        <w:tc>
+          <w:tcPr>
+            <w:tcW w:w="1975" w:type="dxa"/>
+          </w:tcPr>
+          <w:p>
+            <w:r>
+              <w:t>Decreased early plant growth</w:t>
+            </w:r>
+          </w:p>
+        </w:tc>
+        <w:tc>
+          <w:tcPr>
+            <w:tcW w:w="7560" w:type="dxa"/>
+          </w:tcPr>
+          <w:p>
+            <w:r>
+              <w:t xml:space="preserve">More challenging early season conditions may lead to decreased early season plant growth, which would be expressed as a decrease in kernel number. </w:t>
+            </w:r>
+          </w:p>
+        </w:tc>
+      </w:tr>
+      <w:tr>
+        <w:tc>
+          <w:tcPr>
+            <w:tcW w:w="1975" w:type="dxa"/>
+          </w:tcPr>
+          <w:p>
+            <w:r>
+              <w:t>Foliar disease</w:t>
+            </w:r>
+          </w:p>
+        </w:tc>
+        <w:tc>
+          <w:tcPr>
+            <w:tcW w:w="7560" w:type="dxa"/>
+          </w:tcPr>
+          <w:p>
+            <w:r>
+              <w:t xml:space="preserve">When left on the soil surface, maize residue harbors </w:t>
+            </w:r>
+            <w:proofErr w:type="spellStart"/>
+            <w:r>
+              <w:t>innoculants</w:t>
+            </w:r>
+            <w:proofErr w:type="spellEnd"/>
+            <w:r>
+              <w:t xml:space="preserve"> for maize foliar diseases such as XX. Tillage is recommended to reduce inoculant amount (CITE), but it is possible even small amounts of surface residue is sufficient to </w:t>
+            </w:r>
+            <w:proofErr w:type="spellStart"/>
+            <w:r>
+              <w:t>incudce</w:t>
+            </w:r>
+            <w:proofErr w:type="spellEnd"/>
+            <w:r>
+              <w:t xml:space="preserve"> foliar diseases at a level that significantly affects maize yields.  </w:t>
+            </w:r>
+          </w:p>
+        </w:tc>
+      </w:tr>
+      <w:tr>
+        <w:tc>
+          <w:tcPr>
+            <w:tcW w:w="1975" w:type="dxa"/>
+          </w:tcPr>
+          <w:p>
+            <w:r>
+              <w:t>Compromised root growth and/or function</w:t>
+            </w:r>
+          </w:p>
+        </w:tc>
+        <w:tc>
+          <w:tcPr>
+            <w:tcW w:w="7560" w:type="dxa"/>
+          </w:tcPr>
+          <w:p>
+            <w:r>
+              <w:t xml:space="preserve">Maize roots from the previous year may support higher levels of soil bacteria harmful to the next year’s maize roots. </w:t>
+            </w:r>
+          </w:p>
+        </w:tc>
+      </w:tr>
+      <w:tr>
+        <w:tc>
+          <w:tcPr>
+            <w:tcW w:w="1975" w:type="dxa"/>
+          </w:tcPr>
+          <w:p>
+            <w:r>
+              <w:t>Insufficient soil water recharge following maize</w:t>
+            </w:r>
+          </w:p>
+        </w:tc>
+        <w:tc>
+          <w:tcPr>
+            <w:tcW w:w="7560" w:type="dxa"/>
+          </w:tcPr>
+          <w:p>
+            <w:r>
+              <w:t xml:space="preserve">It is possible the soil water legacy of the previous year’s maize crop limits the amount of water available for the continuous maize system’s subsequent maize crop.  </w:t>
+            </w:r>
+          </w:p>
+        </w:tc>
+      </w:tr>
+    </w:tbl>
+    <w:p/>
+    <w:p>
+      <w:r>
+        <w:t xml:space="preserve">To test the feasibility of </w:t>
+      </w:r>
+      <w:r>
+        <w:t xml:space="preserve">each of these categories, we varied targeted model parameters to simulate each effect (Table X), and ran the models...  </w:t>
+      </w:r>
+    </w:p>
+    <w:p/>
+    <w:p/>
+    <w:p/>
+    <w:tbl>
+      <w:tblPr>
+        <w:tblStyle w:val="TableGrid"/>
+        <w:tblW w:w="0" w:type="auto"/>
+        <w:tblLook w:val="04A0" w:firstRow="1" w:lastRow="0" w:firstColumn="1" w:lastColumn="0" w:noHBand="0" w:noVBand="1"/>
+      </w:tblPr>
+      <w:tblGrid>
+        <w:gridCol w:w="3116"/>
+        <w:gridCol w:w="3117"/>
+        <w:gridCol w:w="3117"/>
+      </w:tblGrid>
+      <w:tr>
+        <w:tc>
+          <w:tcPr>
+            <w:tcW w:w="3116" w:type="dxa"/>
+          </w:tcPr>
+          <w:p>
+            <w:pPr>
+              <w:rPr>
+                <w:b/>
+                <w:bCs/>
+              </w:rPr>
+            </w:pPr>
+            <w:r>
+              <w:rPr>
+                <w:b/>
+                <w:bCs/>
+              </w:rPr>
+              <w:t>Target outcome</w:t>
+            </w:r>
+          </w:p>
+        </w:tc>
+        <w:tc>
+          <w:tcPr>
+            <w:tcW w:w="3117" w:type="dxa"/>
+          </w:tcPr>
+          <w:p>
+            <w:pPr>
+              <w:rPr>
+                <w:b/>
+                <w:bCs/>
+              </w:rPr>
+            </w:pPr>
+            <w:r>
+              <w:rPr>
+                <w:b/>
+                <w:bCs/>
+              </w:rPr>
+              <w:t>Parameter</w:t>
+            </w:r>
+          </w:p>
+        </w:tc>
+        <w:tc>
+          <w:tcPr>
+            <w:tcW w:w="3117" w:type="dxa"/>
+          </w:tcPr>
+          <w:p>
+            <w:pPr>
+              <w:rPr>
+                <w:b/>
+                <w:bCs/>
+              </w:rPr>
+            </w:pPr>
+            <w:r>
+              <w:rPr>
+                <w:b/>
+                <w:bCs/>
+              </w:rPr>
+              <w:t>APSIM implementation</w:t>
+            </w:r>
+          </w:p>
+        </w:tc>
+      </w:tr>
+      <w:tr>
+        <w:tc>
+          <w:tcPr>
+            <w:tcW w:w="3116" w:type="dxa"/>
+          </w:tcPr>
+          <w:p>
+            <w:r>
+              <w:t>Compromised root function</w:t>
+            </w:r>
+          </w:p>
+        </w:tc>
+        <w:tc>
+          <w:tcPr>
+            <w:tcW w:w="3117" w:type="dxa"/>
+          </w:tcPr>
+          <w:p>
+            <w:r>
+              <w:t>Root absorption efficiency</w:t>
+            </w:r>
+          </w:p>
+        </w:tc>
+        <w:tc>
+          <w:tcPr>
+            <w:tcW w:w="3117" w:type="dxa"/>
+          </w:tcPr>
+          <w:p>
+            <w:r>
+              <w:rPr>
+                <w:rFonts w:ascii="Calibri" w:eastAsia="Times New Roman" w:hAnsi="Calibri" w:cs="Calibri"/>
+                <w:color w:val="000000"/>
+              </w:rPr>
+              <w:t>D</w:t>
+            </w:r>
+            <w:r>
+              <w:rPr>
+                <w:rFonts w:ascii="Calibri" w:eastAsia="Times New Roman" w:hAnsi="Calibri" w:cs="Calibri"/>
+                <w:color w:val="000000"/>
+              </w:rPr>
+              <w:t>ec</w:t>
+            </w:r>
+            <w:r>
+              <w:rPr>
+                <w:rFonts w:ascii="Calibri" w:eastAsia="Times New Roman" w:hAnsi="Calibri" w:cs="Calibri"/>
+                <w:color w:val="000000"/>
+              </w:rPr>
+              <w:t>reased</w:t>
+            </w:r>
+            <w:r>
+              <w:rPr>
+                <w:rFonts w:ascii="Calibri" w:eastAsia="Times New Roman" w:hAnsi="Calibri" w:cs="Calibri"/>
+                <w:color w:val="000000"/>
+              </w:rPr>
+              <w:t xml:space="preserve"> maize KL(/day) from 0.08 to 0.05 in all </w:t>
+            </w:r>
+            <w:r>
+              <w:rPr>
+                <w:rFonts w:ascii="Calibri" w:eastAsia="Times New Roman" w:hAnsi="Calibri" w:cs="Calibri"/>
+                <w:color w:val="000000"/>
+              </w:rPr>
+              <w:t xml:space="preserve">soil </w:t>
+            </w:r>
+            <w:r>
+              <w:rPr>
+                <w:rFonts w:ascii="Calibri" w:eastAsia="Times New Roman" w:hAnsi="Calibri" w:cs="Calibri"/>
+                <w:color w:val="000000"/>
+              </w:rPr>
+              <w:t>layers down to 120</w:t>
+            </w:r>
+            <w:r>
+              <w:rPr>
+                <w:rFonts w:ascii="Calibri" w:eastAsia="Times New Roman" w:hAnsi="Calibri" w:cs="Calibri"/>
+                <w:color w:val="000000"/>
+              </w:rPr>
+              <w:t xml:space="preserve"> cm</w:t>
+            </w:r>
+          </w:p>
+        </w:tc>
+      </w:tr>
+      <w:tr>
+        <w:tc>
+          <w:tcPr>
+            <w:tcW w:w="3116" w:type="dxa"/>
+          </w:tcPr>
+          <w:p>
+            <w:r>
+              <w:t>Compromised root growth</w:t>
+            </w:r>
+          </w:p>
+        </w:tc>
+        <w:tc>
+          <w:tcPr>
+            <w:tcW w:w="3117" w:type="dxa"/>
+          </w:tcPr>
+          <w:p>
+            <w:r>
+              <w:t>Root front velocity</w:t>
+            </w:r>
+          </w:p>
+        </w:tc>
+        <w:tc>
+          <w:tcPr>
+            <w:tcW w:w="3117" w:type="dxa"/>
+          </w:tcPr>
+          <w:p>
+            <w:r>
+              <w:rPr>
+                <w:rFonts w:ascii="Calibri" w:eastAsia="Times New Roman" w:hAnsi="Calibri" w:cs="Calibri"/>
+                <w:color w:val="000000"/>
+              </w:rPr>
+              <w:t>D</w:t>
+            </w:r>
+            <w:r>
+              <w:rPr>
+                <w:rFonts w:ascii="Calibri" w:eastAsia="Times New Roman" w:hAnsi="Calibri" w:cs="Calibri"/>
+                <w:color w:val="000000"/>
+              </w:rPr>
+              <w:t>ec</w:t>
+            </w:r>
+            <w:r>
+              <w:rPr>
+                <w:rFonts w:ascii="Calibri" w:eastAsia="Times New Roman" w:hAnsi="Calibri" w:cs="Calibri"/>
+                <w:color w:val="000000"/>
+              </w:rPr>
+              <w:t>reased</w:t>
+            </w:r>
+            <w:r>
+              <w:rPr>
+                <w:rFonts w:ascii="Calibri" w:eastAsia="Times New Roman" w:hAnsi="Calibri" w:cs="Calibri"/>
+                <w:color w:val="000000"/>
+              </w:rPr>
+              <w:t xml:space="preserve"> </w:t>
+            </w:r>
+            <w:proofErr w:type="spellStart"/>
+            <w:r>
+              <w:rPr>
+                <w:rFonts w:ascii="Calibri" w:eastAsia="Times New Roman" w:hAnsi="Calibri" w:cs="Calibri"/>
+                <w:color w:val="000000"/>
+              </w:rPr>
+              <w:t>root_depth_rate</w:t>
+            </w:r>
+            <w:proofErr w:type="spellEnd"/>
+            <w:r>
+              <w:rPr>
+                <w:rFonts w:ascii="Calibri" w:eastAsia="Times New Roman" w:hAnsi="Calibri" w:cs="Calibri"/>
+                <w:color w:val="000000"/>
+              </w:rPr>
+              <w:t xml:space="preserve"> </w:t>
+            </w:r>
+            <w:r>
+              <w:rPr>
+                <w:rFonts w:ascii="Calibri" w:eastAsia="Times New Roman" w:hAnsi="Calibri" w:cs="Calibri"/>
+                <w:color w:val="000000"/>
+              </w:rPr>
+              <w:t xml:space="preserve">at each stage by 50% </w:t>
+            </w:r>
+            <w:r>
+              <w:rPr>
+                <w:rFonts w:ascii="Calibri" w:eastAsia="Times New Roman" w:hAnsi="Calibri" w:cs="Calibri"/>
+                <w:color w:val="000000"/>
+              </w:rPr>
+              <w:t>to 2.5, 4.5, 17, 17, 15, 10</w:t>
+            </w:r>
+          </w:p>
+        </w:tc>
+      </w:tr>
+      <w:tr>
+        <w:tc>
+          <w:tcPr>
+            <w:tcW w:w="3116" w:type="dxa"/>
+          </w:tcPr>
+          <w:p>
+            <w:r>
+              <w:t xml:space="preserve"> Decreased early plant growth</w:t>
+            </w:r>
+          </w:p>
+        </w:tc>
+        <w:tc>
+          <w:tcPr>
+            <w:tcW w:w="3117" w:type="dxa"/>
+          </w:tcPr>
+          <w:p>
+            <w:r>
+              <w:t>Decreased potential kernel number</w:t>
+            </w:r>
+          </w:p>
+        </w:tc>
+        <w:tc>
+          <w:tcPr>
+            <w:tcW w:w="3117" w:type="dxa"/>
+          </w:tcPr>
+          <w:p>
+            <w:r>
+              <w:rPr>
+                <w:rFonts w:ascii="Calibri" w:eastAsia="Times New Roman" w:hAnsi="Calibri" w:cs="Calibri"/>
+                <w:color w:val="000000"/>
+              </w:rPr>
+              <w:t>L</w:t>
+            </w:r>
+            <w:r>
+              <w:rPr>
+                <w:rFonts w:ascii="Calibri" w:eastAsia="Times New Roman" w:hAnsi="Calibri" w:cs="Calibri"/>
+                <w:color w:val="000000"/>
+              </w:rPr>
+              <w:t xml:space="preserve">owered </w:t>
+            </w:r>
+            <w:proofErr w:type="spellStart"/>
+            <w:r>
+              <w:rPr>
+                <w:rFonts w:ascii="Calibri" w:eastAsia="Times New Roman" w:hAnsi="Calibri" w:cs="Calibri"/>
+                <w:color w:val="000000"/>
+              </w:rPr>
+              <w:t>head_grain_no_max</w:t>
+            </w:r>
+            <w:proofErr w:type="spellEnd"/>
+            <w:r>
+              <w:rPr>
+                <w:rFonts w:ascii="Calibri" w:eastAsia="Times New Roman" w:hAnsi="Calibri" w:cs="Calibri"/>
+                <w:color w:val="000000"/>
+              </w:rPr>
+              <w:t xml:space="preserve"> from 770 to 720</w:t>
+            </w:r>
+          </w:p>
+        </w:tc>
+      </w:tr>
+      <w:tr>
+        <w:tc>
+          <w:tcPr>
+            <w:tcW w:w="3116" w:type="dxa"/>
+          </w:tcPr>
+          <w:p>
+            <w:r>
+              <w:t>Foliar disease-induced decrease in plant function</w:t>
+            </w:r>
+          </w:p>
+        </w:tc>
+        <w:tc>
+          <w:tcPr>
+            <w:tcW w:w="3117" w:type="dxa"/>
+          </w:tcPr>
+          <w:p>
+            <w:r>
+              <w:t>Decreased radiation use efficiency</w:t>
+            </w:r>
+          </w:p>
+        </w:tc>
+        <w:tc>
+          <w:tcPr>
+            <w:tcW w:w="3117" w:type="dxa"/>
+          </w:tcPr>
+          <w:p>
+            <w:pPr>
+              <w:rPr>
+                <w:rFonts w:ascii="Calibri" w:hAnsi="Calibri" w:cs="Calibri"/>
+                <w:color w:val="000000"/>
+              </w:rPr>
+            </w:pPr>
+            <w:r>
+              <w:t xml:space="preserve">Reduced cultivar </w:t>
+            </w:r>
+            <w:proofErr w:type="gramStart"/>
+            <w:r>
+              <w:t>RUE</w:t>
+            </w:r>
+            <w:proofErr w:type="gramEnd"/>
+            <w:r>
+              <w:t xml:space="preserve"> </w:t>
+            </w:r>
+          </w:p>
+          <w:p>
+            <w:r>
+              <w:rPr>
+                <w:rFonts w:ascii="Calibri" w:hAnsi="Calibri" w:cs="Calibri"/>
+                <w:color w:val="000000"/>
+              </w:rPr>
+              <w:t>from 1.6 to 1.4 for emergence through fi (? Stage 5)</w:t>
+            </w:r>
+          </w:p>
+        </w:tc>
+      </w:tr>
+      <w:tr>
+        <w:tc>
+          <w:tcPr>
+            <w:tcW w:w="3116" w:type="dxa"/>
+          </w:tcPr>
+          <w:p>
+            <w:r>
+              <w:t>Delayed emergence</w:t>
+            </w:r>
+          </w:p>
+        </w:tc>
+        <w:tc>
+          <w:tcPr>
+            <w:tcW w:w="3117" w:type="dxa"/>
+          </w:tcPr>
+          <w:p>
+            <w:r>
+              <w:t>Time from sowing to emergence</w:t>
+            </w:r>
+          </w:p>
+        </w:tc>
+        <w:tc>
+          <w:tcPr>
+            <w:tcW w:w="3117" w:type="dxa"/>
+          </w:tcPr>
+          <w:p>
+            <w:pPr>
+              <w:rPr>
+                <w:rFonts w:ascii="Calibri" w:hAnsi="Calibri" w:cs="Calibri"/>
+                <w:color w:val="000000"/>
+              </w:rPr>
+            </w:pPr>
+            <w:r>
+              <w:rPr>
+                <w:rFonts w:ascii="Calibri" w:hAnsi="Calibri" w:cs="Calibri"/>
+                <w:color w:val="000000"/>
+              </w:rPr>
+              <w:t>Changed sowing depth from 50 mm to 100 mm</w:t>
+            </w:r>
+          </w:p>
+        </w:tc>
+      </w:tr>
+      <w:tr>
+        <w:tc>
+          <w:tcPr>
+            <w:tcW w:w="3116" w:type="dxa"/>
+          </w:tcPr>
+          <w:p>
+            <w:r>
+              <w:lastRenderedPageBreak/>
+              <w:t>Seedling death</w:t>
+            </w:r>
+          </w:p>
+        </w:tc>
+        <w:tc>
+          <w:tcPr>
+            <w:tcW w:w="3117" w:type="dxa"/>
+          </w:tcPr>
+          <w:p>
+            <w:r>
+              <w:t>Lower plant population</w:t>
+            </w:r>
+          </w:p>
+        </w:tc>
+        <w:tc>
+          <w:tcPr>
+            <w:tcW w:w="3117" w:type="dxa"/>
+          </w:tcPr>
+          <w:p>
+            <w:r>
+              <w:t>Manually decreased plant population by 1 pl m-2 (</w:t>
+            </w:r>
+            <w:r>
+              <w:t>X</w:t>
+            </w:r>
+            <w:r>
+              <w:t xml:space="preserve"> pl </w:t>
+            </w:r>
+            <w:r>
+              <w:t>ha</w:t>
+            </w:r>
+            <w:r>
+              <w:t>-1)</w:t>
+            </w:r>
+          </w:p>
+        </w:tc>
+      </w:tr>
+    </w:tbl>
+    <w:p>
+      <w:r>
+        <w:t xml:space="preserve">  </w:t>
+      </w:r>
+    </w:p>
+    <w:p>
+      <w:pPr>
         <w:rPr>
           <w:sz w:val="24"/>
           <w:szCs w:val="24"/>
@@ -3193,7 +4108,6 @@
           <w:sz w:val="24"/>
           <w:szCs w:val="24"/>
         </w:rPr>
-        <w:lastRenderedPageBreak/>
         <w:t>W</w:t>
       </w:r>
       <w:r>
@@ -3205,7 +4119,7 @@
         </w:rPr>
         <w:t xml:space="preserve">e built a </w:t>
       </w:r>
-      <w:commentRangeStart w:id="4"/>
+      <w:commentRangeStart w:id="3"/>
       <w:r>
         <w:rPr>
           <w:b/>
@@ -3215,12 +4129,12 @@
         </w:rPr>
         <w:t>simplified</w:t>
       </w:r>
-      <w:commentRangeEnd w:id="4"/>
+      <w:commentRangeEnd w:id="3"/>
       <w:r>
         <w:rPr>
           <w:rStyle w:val="CommentReference"/>
         </w:rPr>
-        <w:commentReference w:id="4"/>
+        <w:commentReference w:id="3"/>
       </w:r>
       <w:r>
         <w:rPr>
@@ -3302,7 +4216,7 @@
                           <pic:cNvPicPr/>
                         </pic:nvPicPr>
                         <pic:blipFill>
-                          <a:blip r:embed="rId14" cstate="print">
+                          <a:blip r:embed="rId15" cstate="print">
                             <a:extLst>
                               <a:ext uri="{28A0092B-C50C-407E-A947-70E740481C1C}">
                                 <a14:useLocalDpi xmlns:a14="http://schemas.microsoft.com/office/drawing/2010/main" val="0"/>
@@ -3472,7 +4386,7 @@
 
 <file path=word/comments.xml><?xml version="1.0" encoding="utf-8"?>
 <w:comments xmlns:wpc="http://schemas.microsoft.com/office/word/2010/wordprocessingCanvas" xmlns:cx="http://schemas.microsoft.com/office/drawing/2014/chartex" xmlns:cx1="http://schemas.microsoft.com/office/drawing/2015/9/8/chartex" xmlns:cx2="http://schemas.microsoft.com/office/drawing/2015/10/21/chartex" xmlns:cx3="http://schemas.microsoft.com/office/drawing/2016/5/9/chartex" xmlns:cx4="http://schemas.microsoft.com/office/drawing/2016/5/10/chartex" xmlns:cx5="http://schemas.microsoft.com/office/drawing/2016/5/11/chartex" xmlns:cx6="http://schemas.microsoft.com/office/drawing/2016/5/12/chartex" xmlns:cx7="http://schemas.microsoft.com/office/drawing/2016/5/13/chartex" xmlns:cx8="http://schemas.microsoft.com/office/drawing/2016/5/14/chartex" xmlns:mc="http://schemas.openxmlformats.org/markup-compatibility/2006" xmlns:aink="http://schemas.microsoft.com/office/drawing/2016/ink" xmlns:am3d="http://schemas.microsoft.com/office/drawing/2017/model3d" xmlns:o="urn:schemas-microsoft-com:office:office" xmlns:r="http://schemas.openxmlformats.org/officeDocument/2006/relationships" xmlns:m="http://schemas.openxmlformats.org/officeDocument/2006/math" xmlns:v="urn:schemas-microsoft-com:vml" xmlns:wp14="http://schemas.microsoft.com/office/word/2010/wordprocessingDrawing" xmlns:wp="http://schemas.openxmlformats.org/drawingml/2006/wordprocessingDrawing" xmlns:w10="urn:schemas-microsoft-com:office:word" xmlns:w="http://schemas.openxmlformats.org/wordprocessingml/2006/main" xmlns:w14="http://schemas.microsoft.com/office/word/2010/wordml" xmlns:w15="http://schemas.microsoft.com/office/word/2012/wordml" xmlns:w16cex="http://schemas.microsoft.com/office/word/2018/wordml/cex" xmlns:w16cid="http://schemas.microsoft.com/office/word/2016/wordml/cid" xmlns:w16="http://schemas.microsoft.com/office/word/2018/wordml" xmlns:w16sdtdh="http://schemas.microsoft.com/office/word/2020/wordml/sdtdatahash" xmlns:w16se="http://schemas.microsoft.com/office/word/2015/wordml/symex" xmlns:wpg="http://schemas.microsoft.com/office/word/2010/wordprocessingGroup" xmlns:wpi="http://schemas.microsoft.com/office/word/2010/wordprocessingInk" xmlns:wne="http://schemas.microsoft.com/office/word/2006/wordml" xmlns:wps="http://schemas.microsoft.com/office/word/2010/wordprocessingShape" mc:Ignorable="w14 w15 w16se w16cid w16 w16cex w16sdtdh wp14">
-  <w:comment w:id="1" w:author="Michael Castellano" w:date="2021-05-09T09:29:00Z" w:initials="MC">
+  <w:comment w:id="0" w:author="Michael Castellano" w:date="2021-05-09T09:29:00Z" w:initials="MC">
     <w:p>
       <w:pPr>
         <w:pStyle w:val="CommentText"/>
@@ -3488,7 +4402,7 @@
       </w:r>
     </w:p>
   </w:comment>
-  <w:comment w:id="2" w:author="Michael Castellano" w:date="2021-05-09T09:32:00Z" w:initials="MC">
+  <w:comment w:id="1" w:author="Michael Castellano" w:date="2021-05-09T09:32:00Z" w:initials="MC">
     <w:p>
       <w:pPr>
         <w:pStyle w:val="CommentText"/>
@@ -3504,7 +4418,7 @@
       </w:r>
     </w:p>
   </w:comment>
-  <w:comment w:id="3" w:author="Michael Castellano" w:date="2021-05-09T09:37:00Z" w:initials="MC">
+  <w:comment w:id="2" w:author="Michael Castellano" w:date="2021-05-09T09:37:00Z" w:initials="MC">
     <w:p>
       <w:pPr>
         <w:pStyle w:val="CommentText"/>
@@ -3549,7 +4463,7 @@
       </w:r>
     </w:p>
   </w:comment>
-  <w:comment w:id="4" w:author="Michael Castellano" w:date="2021-05-09T09:45:00Z" w:initials="MC">
+  <w:comment w:id="3" w:author="Michael Castellano" w:date="2021-05-09T09:45:00Z" w:initials="MC">
     <w:p>
       <w:pPr>
         <w:pStyle w:val="CommentText"/>
@@ -4297,9 +5211,6 @@
 
 <file path=word/people.xml><?xml version="1.0" encoding="utf-8"?>
 <w15:people xmlns:wpc="http://schemas.microsoft.com/office/word/2010/wordprocessingCanvas" xmlns:cx="http://schemas.microsoft.com/office/drawing/2014/chartex" xmlns:cx1="http://schemas.microsoft.com/office/drawing/2015/9/8/chartex" xmlns:cx2="http://schemas.microsoft.com/office/drawing/2015/10/21/chartex" xmlns:cx3="http://schemas.microsoft.com/office/drawing/2016/5/9/chartex" xmlns:cx4="http://schemas.microsoft.com/office/drawing/2016/5/10/chartex" xmlns:cx5="http://schemas.microsoft.com/office/drawing/2016/5/11/chartex" xmlns:cx6="http://schemas.microsoft.com/office/drawing/2016/5/12/chartex" xmlns:cx7="http://schemas.microsoft.com/office/drawing/2016/5/13/chartex" xmlns:cx8="http://schemas.microsoft.com/office/drawing/2016/5/14/chartex" xmlns:mc="http://schemas.openxmlformats.org/markup-compatibility/2006" xmlns:aink="http://schemas.microsoft.com/office/drawing/2016/ink" xmlns:am3d="http://schemas.microsoft.com/office/drawing/2017/model3d" xmlns:o="urn:schemas-microsoft-com:office:office" xmlns:r="http://schemas.openxmlformats.org/officeDocument/2006/relationships" xmlns:m="http://schemas.openxmlformats.org/officeDocument/2006/math" xmlns:v="urn:schemas-microsoft-com:vml" xmlns:wp14="http://schemas.microsoft.com/office/word/2010/wordprocessingDrawing" xmlns:wp="http://schemas.openxmlformats.org/drawingml/2006/wordprocessingDrawing" xmlns:w10="urn:schemas-microsoft-com:office:word" xmlns:w="http://schemas.openxmlformats.org/wordprocessingml/2006/main" xmlns:w14="http://schemas.microsoft.com/office/word/2010/wordml" xmlns:w15="http://schemas.microsoft.com/office/word/2012/wordml" xmlns:w16cex="http://schemas.microsoft.com/office/word/2018/wordml/cex" xmlns:w16cid="http://schemas.microsoft.com/office/word/2016/wordml/cid" xmlns:w16="http://schemas.microsoft.com/office/word/2018/wordml" xmlns:w16sdtdh="http://schemas.microsoft.com/office/word/2020/wordml/sdtdatahash" xmlns:w16se="http://schemas.microsoft.com/office/word/2015/wordml/symex" xmlns:wpg="http://schemas.microsoft.com/office/word/2010/wordprocessingGroup" xmlns:wpi="http://schemas.microsoft.com/office/word/2010/wordprocessingInk" xmlns:wne="http://schemas.microsoft.com/office/word/2006/wordml" xmlns:wps="http://schemas.microsoft.com/office/word/2010/wordprocessingShape" mc:Ignorable="w14 w15 w16se w16cid w16 w16cex w16sdtdh wp14">
-  <w15:person w15:author="Virginia Nichols">
-    <w15:presenceInfo w15:providerId="Windows Live" w15:userId="8939d6601b0fb281"/>
-  </w15:person>
   <w15:person w15:author="Michael Castellano">
     <w15:presenceInfo w15:providerId="AD" w15:userId="S::castelmj@iastate.edu::932396c5-6bfe-4c84-a8aa-f5d7d71ca938"/>
   </w15:person>
@@ -4429,6 +5340,7 @@
     <w:lsdException w:name="HTML Sample" w:semiHidden="1" w:unhideWhenUsed="1"/>
     <w:lsdException w:name="HTML Typewriter" w:semiHidden="1" w:unhideWhenUsed="1"/>
     <w:lsdException w:name="HTML Variable" w:semiHidden="1" w:unhideWhenUsed="1"/>
+    <w:lsdException w:name="Normal Table" w:semiHidden="1" w:unhideWhenUsed="1"/>
     <w:lsdException w:name="annotation subject" w:semiHidden="1" w:unhideWhenUsed="1"/>
     <w:lsdException w:name="No List" w:semiHidden="1" w:unhideWhenUsed="1"/>
     <w:lsdException w:name="Outline List 1" w:semiHidden="1" w:unhideWhenUsed="1"/>
@@ -4471,8 +5383,11 @@
     <w:lsdException w:name="Table Contemporary" w:semiHidden="1" w:unhideWhenUsed="1"/>
     <w:lsdException w:name="Table Elegant" w:semiHidden="1" w:unhideWhenUsed="1"/>
     <w:lsdException w:name="Table Professional" w:semiHidden="1" w:unhideWhenUsed="1"/>
+    <w:lsdException w:name="Table Subtle 1" w:semiHidden="1" w:unhideWhenUsed="1"/>
     <w:lsdException w:name="Table Subtle 2" w:semiHidden="1" w:unhideWhenUsed="1"/>
     <w:lsdException w:name="Table Web 1" w:semiHidden="1" w:unhideWhenUsed="1"/>
+    <w:lsdException w:name="Table Web 2" w:semiHidden="1" w:unhideWhenUsed="1"/>
+    <w:lsdException w:name="Table Web 3" w:semiHidden="1" w:unhideWhenUsed="1"/>
     <w:lsdException w:name="Balloon Text" w:semiHidden="1" w:unhideWhenUsed="1"/>
     <w:lsdException w:name="Table Grid" w:uiPriority="39"/>
     <w:lsdException w:name="Table Theme" w:semiHidden="1" w:unhideWhenUsed="1"/>
@@ -4702,6 +5617,51 @@
     <w:qFormat/>
     <w:rsid w:val="006571EF"/>
   </w:style>
+  <w:style w:type="paragraph" w:styleId="Heading1">
+    <w:name w:val="heading 1"/>
+    <w:basedOn w:val="Normal"/>
+    <w:next w:val="Normal"/>
+    <w:link w:val="Heading1Char"/>
+    <w:uiPriority w:val="9"/>
+    <w:qFormat/>
+    <w:rsid w:val="007A1C67"/>
+    <w:pPr>
+      <w:keepNext/>
+      <w:keepLines/>
+      <w:spacing w:before="240" w:after="0"/>
+      <w:outlineLvl w:val="0"/>
+    </w:pPr>
+    <w:rPr>
+      <w:rFonts w:asciiTheme="majorHAnsi" w:eastAsiaTheme="majorEastAsia" w:hAnsiTheme="majorHAnsi" w:cstheme="majorBidi"/>
+      <w:b/>
+      <w:color w:val="000000" w:themeColor="text1"/>
+      <w:sz w:val="32"/>
+      <w:szCs w:val="32"/>
+    </w:rPr>
+  </w:style>
+  <w:style w:type="paragraph" w:styleId="Heading2">
+    <w:name w:val="heading 2"/>
+    <w:basedOn w:val="Normal"/>
+    <w:next w:val="Normal"/>
+    <w:link w:val="Heading2Char"/>
+    <w:uiPriority w:val="9"/>
+    <w:unhideWhenUsed/>
+    <w:qFormat/>
+    <w:rsid w:val="007A1C67"/>
+    <w:pPr>
+      <w:keepNext/>
+      <w:keepLines/>
+      <w:spacing w:before="40" w:after="0"/>
+      <w:outlineLvl w:val="1"/>
+    </w:pPr>
+    <w:rPr>
+      <w:rFonts w:asciiTheme="majorHAnsi" w:eastAsiaTheme="majorEastAsia" w:hAnsiTheme="majorHAnsi" w:cstheme="majorBidi"/>
+      <w:i/>
+      <w:color w:val="000000" w:themeColor="text1"/>
+      <w:sz w:val="28"/>
+      <w:szCs w:val="26"/>
+    </w:rPr>
+  </w:style>
   <w:style w:type="character" w:default="1" w:styleId="DefaultParagraphFont">
     <w:name w:val="Default Paragraph Font"/>
     <w:uiPriority w:val="1"/>
@@ -4868,6 +5828,34 @@
       <w:rFonts w:ascii="Segoe UI" w:hAnsi="Segoe UI" w:cs="Segoe UI"/>
       <w:sz w:val="18"/>
       <w:szCs w:val="18"/>
+    </w:rPr>
+  </w:style>
+  <w:style w:type="character" w:customStyle="1" w:styleId="Heading1Char">
+    <w:name w:val="Heading 1 Char"/>
+    <w:basedOn w:val="DefaultParagraphFont"/>
+    <w:link w:val="Heading1"/>
+    <w:uiPriority w:val="9"/>
+    <w:rsid w:val="007A1C67"/>
+    <w:rPr>
+      <w:rFonts w:asciiTheme="majorHAnsi" w:eastAsiaTheme="majorEastAsia" w:hAnsiTheme="majorHAnsi" w:cstheme="majorBidi"/>
+      <w:b/>
+      <w:color w:val="000000" w:themeColor="text1"/>
+      <w:sz w:val="32"/>
+      <w:szCs w:val="32"/>
+    </w:rPr>
+  </w:style>
+  <w:style w:type="character" w:customStyle="1" w:styleId="Heading2Char">
+    <w:name w:val="Heading 2 Char"/>
+    <w:basedOn w:val="DefaultParagraphFont"/>
+    <w:link w:val="Heading2"/>
+    <w:uiPriority w:val="9"/>
+    <w:rsid w:val="007A1C67"/>
+    <w:rPr>
+      <w:rFonts w:asciiTheme="majorHAnsi" w:eastAsiaTheme="majorEastAsia" w:hAnsiTheme="majorHAnsi" w:cstheme="majorBidi"/>
+      <w:i/>
+      <w:color w:val="000000" w:themeColor="text1"/>
+      <w:sz w:val="28"/>
+      <w:szCs w:val="26"/>
     </w:rPr>
   </w:style>
 </w:styles>

</xml_diff>